<commit_message>
update cheatsheets to 2.4
</commit_message>
<xml_diff>
--- a/r-cheatsheet.docx
+++ b/r-cheatsheet.docx
@@ -4,6 +4,7 @@
   <w:body>
     <w:p>
       <w:pPr>
+        <w:pageBreakBefore w:val="0"/>
         <w:spacing w:line="240" w:lineRule="auto"/>
         <w:rPr>
           <w:sz w:val="18"/>
@@ -49,7 +50,9 @@
       </w:tblGrid>
       <w:tr>
         <w:trPr>
+          <w:cantSplit w:val="0"/>
           <w:trHeight w:val="3040" w:hRule="atLeast"/>
+          <w:tblHeader w:val="0"/>
         </w:trPr>
         <w:tc>
           <w:tcPr>
@@ -64,6 +67,7 @@
           </w:tcPr>
           <w:p>
             <w:pPr>
+              <w:pageBreakBefore w:val="0"/>
               <w:widowControl w:val="0"/>
               <w:spacing w:line="240" w:lineRule="auto"/>
               <w:rPr>
@@ -84,6 +88,7 @@
           </w:p>
           <w:p>
             <w:pPr>
+              <w:pageBreakBefore w:val="0"/>
               <w:widowControl w:val="0"/>
               <w:spacing w:line="240" w:lineRule="auto"/>
               <w:rPr>
@@ -100,6 +105,7 @@
           </w:p>
           <w:p>
             <w:pPr>
+              <w:pageBreakBefore w:val="0"/>
               <w:widowControl w:val="0"/>
               <w:spacing w:line="240" w:lineRule="auto"/>
               <w:rPr>
@@ -139,6 +145,7 @@
           </w:p>
           <w:p>
             <w:pPr>
+              <w:pageBreakBefore w:val="0"/>
               <w:widowControl w:val="0"/>
               <w:spacing w:line="240" w:lineRule="auto"/>
               <w:rPr>
@@ -166,6 +173,7 @@
           </w:p>
           <w:p>
             <w:pPr>
+              <w:pageBreakBefore w:val="0"/>
               <w:widowControl w:val="0"/>
               <w:spacing w:line="240" w:lineRule="auto"/>
               <w:rPr>
@@ -211,6 +219,7 @@
           </w:p>
           <w:p>
             <w:pPr>
+              <w:pageBreakBefore w:val="0"/>
               <w:widowControl w:val="0"/>
               <w:spacing w:line="240" w:lineRule="auto"/>
               <w:rPr>
@@ -238,6 +247,7 @@
           </w:p>
           <w:p>
             <w:pPr>
+              <w:pageBreakBefore w:val="0"/>
               <w:widowControl w:val="0"/>
               <w:spacing w:line="240" w:lineRule="auto"/>
               <w:rPr>
@@ -287,6 +297,7 @@
           </w:p>
           <w:p>
             <w:pPr>
+              <w:pageBreakBefore w:val="0"/>
               <w:widowControl w:val="0"/>
               <w:spacing w:line="240" w:lineRule="auto"/>
               <w:rPr>
@@ -328,6 +339,7 @@
           </w:p>
           <w:p>
             <w:pPr>
+              <w:pageBreakBefore w:val="0"/>
               <w:widowControl w:val="0"/>
               <w:spacing w:line="240" w:lineRule="auto"/>
               <w:rPr>
@@ -377,6 +389,7 @@
           </w:p>
           <w:p>
             <w:pPr>
+              <w:pageBreakBefore w:val="0"/>
               <w:widowControl w:val="0"/>
               <w:spacing w:line="240" w:lineRule="auto"/>
               <w:rPr>
@@ -399,6 +412,7 @@
           </w:p>
           <w:p>
             <w:pPr>
+              <w:pageBreakBefore w:val="0"/>
               <w:widowControl w:val="0"/>
               <w:spacing w:line="240" w:lineRule="auto"/>
               <w:rPr>
@@ -455,6 +469,7 @@
           </w:tcPr>
           <w:p>
             <w:pPr>
+              <w:pageBreakBefore w:val="0"/>
               <w:widowControl w:val="0"/>
               <w:spacing w:line="240" w:lineRule="auto"/>
               <w:rPr>
@@ -475,6 +490,7 @@
           </w:p>
           <w:p>
             <w:pPr>
+              <w:pageBreakBefore w:val="0"/>
               <w:widowControl w:val="0"/>
               <w:spacing w:line="240" w:lineRule="auto"/>
               <w:rPr>
@@ -491,6 +507,7 @@
           </w:p>
           <w:p>
             <w:pPr>
+              <w:pageBreakBefore w:val="0"/>
               <w:widowControl w:val="0"/>
               <w:spacing w:line="240" w:lineRule="auto"/>
               <w:rPr>
@@ -530,6 +547,7 @@
           </w:p>
           <w:p>
             <w:pPr>
+              <w:pageBreakBefore w:val="0"/>
               <w:widowControl w:val="0"/>
               <w:spacing w:line="240" w:lineRule="auto"/>
               <w:rPr>
@@ -588,6 +606,7 @@
           </w:p>
           <w:p>
             <w:pPr>
+              <w:pageBreakBefore w:val="0"/>
               <w:widowControl w:val="0"/>
               <w:spacing w:line="240" w:lineRule="auto"/>
               <w:rPr>
@@ -655,6 +674,7 @@
           </w:p>
           <w:p>
             <w:pPr>
+              <w:pageBreakBefore w:val="0"/>
               <w:widowControl w:val="0"/>
               <w:spacing w:line="240" w:lineRule="auto"/>
               <w:rPr>
@@ -775,6 +795,7 @@
           </w:tcPr>
           <w:p>
             <w:pPr>
+              <w:pageBreakBefore w:val="0"/>
               <w:widowControl w:val="0"/>
               <w:spacing w:line="240" w:lineRule="auto"/>
               <w:rPr>
@@ -795,6 +816,7 @@
           </w:p>
           <w:p>
             <w:pPr>
+              <w:pageBreakBefore w:val="0"/>
               <w:widowControl w:val="0"/>
               <w:spacing w:line="240" w:lineRule="auto"/>
               <w:rPr>
@@ -811,6 +833,7 @@
           </w:p>
           <w:p>
             <w:pPr>
+              <w:pageBreakBefore w:val="0"/>
               <w:widowControl w:val="0"/>
               <w:spacing w:line="240" w:lineRule="auto"/>
               <w:rPr>
@@ -904,6 +927,7 @@
           </w:p>
           <w:p>
             <w:pPr>
+              <w:pageBreakBefore w:val="0"/>
               <w:widowControl w:val="0"/>
               <w:spacing w:line="240" w:lineRule="auto"/>
               <w:rPr>
@@ -1000,6 +1024,7 @@
           </w:p>
           <w:p>
             <w:pPr>
+              <w:pageBreakBefore w:val="0"/>
               <w:widowControl w:val="0"/>
               <w:spacing w:after="0" w:line="240" w:lineRule="auto"/>
               <w:rPr>
@@ -1074,6 +1099,7 @@
           </w:p>
           <w:p>
             <w:pPr>
+              <w:pageBreakBefore w:val="0"/>
               <w:widowControl w:val="0"/>
               <w:spacing w:after="0" w:line="240" w:lineRule="auto"/>
               <w:rPr>
@@ -1133,6 +1159,7 @@
           </w:p>
           <w:p>
             <w:pPr>
+              <w:pageBreakBefore w:val="0"/>
               <w:widowControl w:val="0"/>
               <w:spacing w:after="0" w:line="240" w:lineRule="auto"/>
               <w:rPr>
@@ -1149,6 +1176,7 @@
           </w:p>
           <w:p>
             <w:pPr>
+              <w:pageBreakBefore w:val="0"/>
               <w:widowControl w:val="0"/>
               <w:spacing w:after="200" w:line="240" w:lineRule="auto"/>
               <w:rPr>
@@ -1194,6 +1222,7 @@
           </w:p>
           <w:p>
             <w:pPr>
+              <w:pageBreakBefore w:val="0"/>
               <w:widowControl w:val="0"/>
               <w:spacing w:line="240" w:lineRule="auto"/>
               <w:rPr>
@@ -1233,6 +1262,7 @@
           </w:p>
           <w:p>
             <w:pPr>
+              <w:pageBreakBefore w:val="0"/>
               <w:widowControl w:val="0"/>
               <w:spacing w:line="240" w:lineRule="auto"/>
               <w:rPr>
@@ -1272,6 +1302,7 @@
           </w:p>
           <w:p>
             <w:pPr>
+              <w:pageBreakBefore w:val="0"/>
               <w:widowControl w:val="0"/>
               <w:spacing w:after="200" w:line="240" w:lineRule="auto"/>
               <w:rPr>
@@ -1324,6 +1355,7 @@
           </w:tcPr>
           <w:p>
             <w:pPr>
+              <w:pageBreakBefore w:val="0"/>
               <w:widowControl w:val="0"/>
               <w:spacing w:line="240" w:lineRule="auto"/>
               <w:rPr>
@@ -1344,6 +1376,7 @@
           </w:p>
           <w:p>
             <w:pPr>
+              <w:pageBreakBefore w:val="0"/>
               <w:widowControl w:val="0"/>
               <w:spacing w:line="240" w:lineRule="auto"/>
               <w:rPr>
@@ -1361,6 +1394,7 @@
           </w:p>
           <w:p>
             <w:pPr>
+              <w:pageBreakBefore w:val="0"/>
               <w:widowControl w:val="0"/>
               <w:spacing w:line="240" w:lineRule="auto"/>
               <w:rPr>
@@ -1400,6 +1434,7 @@
           </w:p>
           <w:p>
             <w:pPr>
+              <w:pageBreakBefore w:val="0"/>
               <w:widowControl w:val="0"/>
               <w:spacing w:line="240" w:lineRule="auto"/>
               <w:rPr>
@@ -1439,6 +1474,7 @@
           </w:p>
           <w:p>
             <w:pPr>
+              <w:pageBreakBefore w:val="0"/>
               <w:widowControl w:val="0"/>
               <w:spacing w:line="240" w:lineRule="auto"/>
               <w:rPr>
@@ -1478,6 +1514,7 @@
           </w:p>
           <w:p>
             <w:pPr>
+              <w:pageBreakBefore w:val="0"/>
               <w:widowControl w:val="0"/>
               <w:spacing w:line="240" w:lineRule="auto"/>
               <w:rPr>
@@ -1517,6 +1554,7 @@
           </w:p>
           <w:p>
             <w:pPr>
+              <w:pageBreakBefore w:val="0"/>
               <w:widowControl w:val="0"/>
               <w:spacing w:line="240" w:lineRule="auto"/>
               <w:rPr>
@@ -1575,22 +1613,24 @@
           </w:p>
           <w:p>
             <w:pPr>
-              <w:widowControl w:val="0"/>
-              <w:spacing w:line="240" w:lineRule="auto"/>
-              <w:rPr>
-                <w:rFonts w:ascii="Consolas" w:cs="Consolas" w:eastAsia="Consolas" w:hAnsi="Consolas"/>
-                <w:sz w:val="18"/>
-                <w:szCs w:val="18"/>
-              </w:rPr>
-            </w:pPr>
-            <w:r>
-              <w:rPr>
-                <w:rtl w:val="0"/>
-              </w:rPr>
-            </w:r>
-          </w:p>
-          <w:p>
-            <w:pPr>
+              <w:pageBreakBefore w:val="0"/>
+              <w:widowControl w:val="0"/>
+              <w:spacing w:line="240" w:lineRule="auto"/>
+              <w:rPr>
+                <w:rFonts w:ascii="Consolas" w:cs="Consolas" w:eastAsia="Consolas" w:hAnsi="Consolas"/>
+                <w:sz w:val="18"/>
+                <w:szCs w:val="18"/>
+              </w:rPr>
+            </w:pPr>
+            <w:r>
+              <w:rPr>
+                <w:rtl w:val="0"/>
+              </w:rPr>
+            </w:r>
+          </w:p>
+          <w:p>
+            <w:pPr>
+              <w:pageBreakBefore w:val="0"/>
               <w:widowControl w:val="0"/>
               <w:spacing w:line="240" w:lineRule="auto"/>
               <w:rPr>
@@ -1627,6 +1667,7 @@
           </w:p>
           <w:p>
             <w:pPr>
+              <w:pageBreakBefore w:val="0"/>
               <w:widowControl w:val="0"/>
               <w:spacing w:line="240" w:lineRule="auto"/>
               <w:rPr>
@@ -1666,6 +1707,7 @@
           </w:p>
           <w:p>
             <w:pPr>
+              <w:pageBreakBefore w:val="0"/>
               <w:widowControl w:val="0"/>
               <w:spacing w:line="240" w:lineRule="auto"/>
               <w:rPr>
@@ -1692,6 +1734,7 @@
           </w:p>
           <w:p>
             <w:pPr>
+              <w:pageBreakBefore w:val="0"/>
               <w:widowControl w:val="0"/>
               <w:spacing w:line="240" w:lineRule="auto"/>
               <w:rPr>
@@ -1731,6 +1774,7 @@
           </w:p>
           <w:p>
             <w:pPr>
+              <w:pageBreakBefore w:val="0"/>
               <w:widowControl w:val="0"/>
               <w:spacing w:line="240" w:lineRule="auto"/>
               <w:rPr>
@@ -1770,22 +1814,24 @@
           </w:p>
           <w:p>
             <w:pPr>
-              <w:widowControl w:val="0"/>
-              <w:spacing w:line="240" w:lineRule="auto"/>
-              <w:rPr>
-                <w:rFonts w:ascii="Consolas" w:cs="Consolas" w:eastAsia="Consolas" w:hAnsi="Consolas"/>
-                <w:sz w:val="18"/>
-                <w:szCs w:val="18"/>
-              </w:rPr>
-            </w:pPr>
-            <w:r>
-              <w:rPr>
-                <w:rtl w:val="0"/>
-              </w:rPr>
-            </w:r>
-          </w:p>
-          <w:p>
-            <w:pPr>
+              <w:pageBreakBefore w:val="0"/>
+              <w:widowControl w:val="0"/>
+              <w:spacing w:line="240" w:lineRule="auto"/>
+              <w:rPr>
+                <w:rFonts w:ascii="Consolas" w:cs="Consolas" w:eastAsia="Consolas" w:hAnsi="Consolas"/>
+                <w:sz w:val="18"/>
+                <w:szCs w:val="18"/>
+              </w:rPr>
+            </w:pPr>
+            <w:r>
+              <w:rPr>
+                <w:rtl w:val="0"/>
+              </w:rPr>
+            </w:r>
+          </w:p>
+          <w:p>
+            <w:pPr>
+              <w:pageBreakBefore w:val="0"/>
               <w:widowControl w:val="0"/>
               <w:spacing w:line="240" w:lineRule="auto"/>
               <w:rPr>
@@ -1825,6 +1871,7 @@
           </w:p>
           <w:p>
             <w:pPr>
+              <w:pageBreakBefore w:val="0"/>
               <w:widowControl w:val="0"/>
               <w:spacing w:line="240" w:lineRule="auto"/>
               <w:rPr>
@@ -1864,6 +1911,7 @@
           </w:p>
           <w:p>
             <w:pPr>
+              <w:pageBreakBefore w:val="0"/>
               <w:widowControl w:val="0"/>
               <w:spacing w:line="240" w:lineRule="auto"/>
               <w:rPr>
@@ -1943,6 +1991,7 @@
             <w:pPr>
               <w:keepNext w:val="0"/>
               <w:keepLines w:val="0"/>
+              <w:pageBreakBefore w:val="0"/>
               <w:widowControl w:val="1"/>
               <w:pBdr>
                 <w:top w:space="0" w:sz="0" w:val="nil"/>
@@ -1992,22 +2041,24 @@
           </w:p>
           <w:p>
             <w:pPr>
-              <w:widowControl w:val="0"/>
-              <w:spacing w:line="240" w:lineRule="auto"/>
-              <w:rPr>
-                <w:rFonts w:ascii="Consolas" w:cs="Consolas" w:eastAsia="Consolas" w:hAnsi="Consolas"/>
-                <w:sz w:val="18"/>
-                <w:szCs w:val="18"/>
-              </w:rPr>
-            </w:pPr>
-            <w:r>
-              <w:rPr>
-                <w:rtl w:val="0"/>
-              </w:rPr>
-            </w:r>
-          </w:p>
-          <w:p>
-            <w:pPr>
+              <w:pageBreakBefore w:val="0"/>
+              <w:widowControl w:val="0"/>
+              <w:spacing w:line="240" w:lineRule="auto"/>
+              <w:rPr>
+                <w:rFonts w:ascii="Consolas" w:cs="Consolas" w:eastAsia="Consolas" w:hAnsi="Consolas"/>
+                <w:sz w:val="18"/>
+                <w:szCs w:val="18"/>
+              </w:rPr>
+            </w:pPr>
+            <w:r>
+              <w:rPr>
+                <w:rtl w:val="0"/>
+              </w:rPr>
+            </w:r>
+          </w:p>
+          <w:p>
+            <w:pPr>
+              <w:pageBreakBefore w:val="0"/>
               <w:widowControl w:val="0"/>
               <w:spacing w:line="240" w:lineRule="auto"/>
               <w:rPr>
@@ -2034,11 +2085,11 @@
           </w:p>
           <w:p>
             <w:pPr>
-              <w:widowControl w:val="0"/>
-              <w:spacing w:line="240" w:lineRule="auto"/>
-              <w:rPr>
-                <w:rFonts w:ascii="Consolas" w:cs="Consolas" w:eastAsia="Consolas" w:hAnsi="Consolas"/>
-                <w:color w:val="6aa84f"/>
+              <w:pageBreakBefore w:val="0"/>
+              <w:widowControl w:val="0"/>
+              <w:spacing w:line="240" w:lineRule="auto"/>
+              <w:rPr>
+                <w:rFonts w:ascii="Consolas" w:cs="Consolas" w:eastAsia="Consolas" w:hAnsi="Consolas"/>
                 <w:sz w:val="18"/>
                 <w:szCs w:val="18"/>
               </w:rPr>
@@ -2072,135 +2123,88 @@
               <w:t xml:space="preserve">)</w:t>
               <w:tab/>
             </w:r>
-            <w:r>
-              <w:rPr>
-                <w:rtl w:val="0"/>
-              </w:rPr>
-            </w:r>
-          </w:p>
-          <w:p>
-            <w:pPr>
-              <w:widowControl w:val="0"/>
-              <w:spacing w:line="240" w:lineRule="auto"/>
+          </w:p>
+          <w:p>
+            <w:pPr>
+              <w:pageBreakBefore w:val="0"/>
+              <w:widowControl w:val="0"/>
+              <w:spacing w:line="240" w:lineRule="auto"/>
+              <w:rPr>
+                <w:rFonts w:ascii="Consolas" w:cs="Consolas" w:eastAsia="Consolas" w:hAnsi="Consolas"/>
+                <w:sz w:val="18"/>
+                <w:szCs w:val="18"/>
+              </w:rPr>
+            </w:pPr>
+            <w:r>
+              <w:rPr>
+                <w:rtl w:val="0"/>
+              </w:rPr>
+            </w:r>
+          </w:p>
+          <w:p>
+            <w:pPr>
+              <w:widowControl w:val="0"/>
+              <w:spacing w:line="240" w:lineRule="auto"/>
+              <w:rPr>
+                <w:rFonts w:ascii="Consolas" w:cs="Consolas" w:eastAsia="Consolas" w:hAnsi="Consolas"/>
+                <w:sz w:val="18"/>
+                <w:szCs w:val="18"/>
+              </w:rPr>
+            </w:pPr>
+            <w:r>
               <w:rPr>
                 <w:rFonts w:ascii="Consolas" w:cs="Consolas" w:eastAsia="Consolas" w:hAnsi="Consolas"/>
                 <w:color w:val="6aa84f"/>
                 <w:sz w:val="18"/>
                 <w:szCs w:val="18"/>
-              </w:rPr>
-            </w:pPr>
-            <w:r>
-              <w:rPr>
-                <w:rtl w:val="0"/>
-              </w:rPr>
-            </w:r>
-          </w:p>
-          <w:p>
-            <w:pPr>
-              <w:widowControl w:val="0"/>
-              <w:spacing w:line="240" w:lineRule="auto"/>
-              <w:rPr>
-                <w:rFonts w:ascii="Consolas" w:cs="Consolas" w:eastAsia="Consolas" w:hAnsi="Consolas"/>
-                <w:sz w:val="18"/>
-                <w:szCs w:val="18"/>
-              </w:rPr>
-            </w:pPr>
-            <w:r>
-              <w:rPr>
-                <w:rFonts w:ascii="Consolas" w:cs="Consolas" w:eastAsia="Consolas" w:hAnsi="Consolas"/>
-                <w:sz w:val="18"/>
-                <w:szCs w:val="18"/>
-                <w:rtl w:val="0"/>
-              </w:rPr>
-              <w:t xml:space="preserve">aggregate(</w:t>
-            </w:r>
-            <w:r>
-              <w:rPr>
-                <w:rFonts w:ascii="Consolas" w:cs="Consolas" w:eastAsia="Consolas" w:hAnsi="Consolas"/>
-                <w:color w:val="e06666"/>
-                <w:sz w:val="18"/>
-                <w:szCs w:val="18"/>
-                <w:rtl w:val="0"/>
-              </w:rPr>
-              <w:t xml:space="preserve">Happiness </w:t>
-            </w:r>
-            <w:r>
-              <w:rPr>
-                <w:rFonts w:ascii="Consolas" w:cs="Consolas" w:eastAsia="Consolas" w:hAnsi="Consolas"/>
-                <w:sz w:val="18"/>
-                <w:szCs w:val="18"/>
-                <w:rtl w:val="0"/>
-              </w:rPr>
-              <w:t xml:space="preserve">~</w:t>
-            </w:r>
-            <w:r>
-              <w:rPr>
-                <w:rFonts w:ascii="Consolas" w:cs="Consolas" w:eastAsia="Consolas" w:hAnsi="Consolas"/>
-                <w:color w:val="e06666"/>
-                <w:sz w:val="18"/>
-                <w:szCs w:val="18"/>
-                <w:rtl w:val="0"/>
-              </w:rPr>
-              <w:t xml:space="preserve"> Region</w:t>
-            </w:r>
-            <w:r>
-              <w:rPr>
-                <w:rFonts w:ascii="Consolas" w:cs="Consolas" w:eastAsia="Consolas" w:hAnsi="Consolas"/>
-                <w:sz w:val="18"/>
-                <w:szCs w:val="18"/>
-                <w:rtl w:val="0"/>
-              </w:rPr>
-              <w:t xml:space="preserve">, data =</w:t>
-            </w:r>
-            <w:r>
-              <w:rPr>
-                <w:rFonts w:ascii="Consolas" w:cs="Consolas" w:eastAsia="Consolas" w:hAnsi="Consolas"/>
-                <w:color w:val="e06666"/>
-                <w:sz w:val="18"/>
-                <w:szCs w:val="18"/>
-                <w:rtl w:val="0"/>
-              </w:rPr>
-              <w:t xml:space="preserve"> HappyPlanetIndex, </w:t>
-            </w:r>
-            <w:r>
-              <w:rPr>
-                <w:rFonts w:ascii="Consolas" w:cs="Consolas" w:eastAsia="Consolas" w:hAnsi="Consolas"/>
-                <w:sz w:val="18"/>
-                <w:szCs w:val="18"/>
-                <w:rtl w:val="0"/>
-              </w:rPr>
-              <w:t xml:space="preserve">FUN =</w:t>
-            </w:r>
-            <w:r>
-              <w:rPr>
-                <w:rFonts w:ascii="Consolas" w:cs="Consolas" w:eastAsia="Consolas" w:hAnsi="Consolas"/>
-                <w:color w:val="e06666"/>
-                <w:sz w:val="18"/>
-                <w:szCs w:val="18"/>
-                <w:rtl w:val="0"/>
-              </w:rPr>
-              <w:t xml:space="preserve"> mean</w:t>
-            </w:r>
-            <w:r>
-              <w:rPr>
-                <w:rFonts w:ascii="Consolas" w:cs="Consolas" w:eastAsia="Consolas" w:hAnsi="Consolas"/>
-                <w:sz w:val="18"/>
-                <w:szCs w:val="18"/>
-                <w:rtl w:val="0"/>
-              </w:rPr>
-              <w:t xml:space="preserve">)</w:t>
-            </w:r>
-          </w:p>
-          <w:p>
-            <w:pPr>
-              <w:widowControl w:val="0"/>
-              <w:spacing w:line="240" w:lineRule="auto"/>
-              <w:rPr>
-                <w:rFonts w:ascii="Consolas" w:cs="Consolas" w:eastAsia="Consolas" w:hAnsi="Consolas"/>
-                <w:sz w:val="18"/>
-                <w:szCs w:val="18"/>
-              </w:rPr>
-            </w:pPr>
+                <w:rtl w:val="0"/>
+              </w:rPr>
+              <w:t xml:space="preserve"># creates data frame from csv file</w:t>
+            </w:r>
+            <w:r>
+              <w:rPr>
+                <w:rtl w:val="0"/>
+              </w:rPr>
+            </w:r>
+          </w:p>
+          <w:p>
+            <w:pPr>
+              <w:widowControl w:val="0"/>
+              <w:spacing w:line="240" w:lineRule="auto"/>
+              <w:rPr>
+                <w:rFonts w:ascii="Consolas" w:cs="Consolas" w:eastAsia="Consolas" w:hAnsi="Consolas"/>
+                <w:sz w:val="18"/>
+                <w:szCs w:val="18"/>
+              </w:rPr>
+            </w:pPr>
+            <w:r>
+              <w:rPr>
+                <w:rFonts w:ascii="Consolas" w:cs="Consolas" w:eastAsia="Consolas" w:hAnsi="Consolas"/>
+                <w:sz w:val="18"/>
+                <w:szCs w:val="18"/>
+                <w:rtl w:val="0"/>
+              </w:rPr>
+              <w:t xml:space="preserve">newdataframe &lt;- read.csv(</w:t>
+            </w:r>
+            <w:r>
+              <w:rPr>
+                <w:rFonts w:ascii="Consolas" w:cs="Consolas" w:eastAsia="Consolas" w:hAnsi="Consolas"/>
+                <w:color w:val="e06666"/>
+                <w:sz w:val="18"/>
+                <w:szCs w:val="18"/>
+                <w:rtl w:val="0"/>
+              </w:rPr>
+              <w:t xml:space="preserve">"long-csv-link-from-published-google-spreadsheet"</w:t>
+            </w:r>
+            <w:r>
+              <w:rPr>
+                <w:rFonts w:ascii="Consolas" w:cs="Consolas" w:eastAsia="Consolas" w:hAnsi="Consolas"/>
+                <w:sz w:val="18"/>
+                <w:szCs w:val="18"/>
+                <w:rtl w:val="0"/>
+              </w:rPr>
+              <w:t xml:space="preserve">, header = TRUE)</w:t>
+            </w:r>
             <w:r>
               <w:rPr>
                 <w:rtl w:val="0"/>
@@ -2211,7 +2215,9 @@
       </w:tr>
       <w:tr>
         <w:trPr>
+          <w:cantSplit w:val="0"/>
           <w:trHeight w:val="400" w:hRule="atLeast"/>
+          <w:tblHeader w:val="0"/>
         </w:trPr>
         <w:tc>
           <w:tcPr>
@@ -2226,6 +2232,7 @@
           </w:tcPr>
           <w:p>
             <w:pPr>
+              <w:pageBreakBefore w:val="0"/>
               <w:widowControl w:val="0"/>
               <w:spacing w:line="240" w:lineRule="auto"/>
               <w:rPr>
@@ -2246,6 +2253,7 @@
           </w:p>
           <w:p>
             <w:pPr>
+              <w:pageBreakBefore w:val="0"/>
               <w:widowControl w:val="0"/>
               <w:spacing w:line="240" w:lineRule="auto"/>
               <w:rPr>
@@ -2262,6 +2270,7 @@
           </w:p>
           <w:p>
             <w:pPr>
+              <w:pageBreakBefore w:val="0"/>
               <w:widowControl w:val="0"/>
               <w:spacing w:line="240" w:lineRule="auto"/>
               <w:rPr>
@@ -2307,6 +2316,7 @@
           </w:p>
           <w:p>
             <w:pPr>
+              <w:pageBreakBefore w:val="0"/>
               <w:widowControl w:val="0"/>
               <w:spacing w:line="240" w:lineRule="auto"/>
               <w:rPr>
@@ -2327,6 +2337,7 @@
           </w:p>
           <w:p>
             <w:pPr>
+              <w:pageBreakBefore w:val="0"/>
               <w:widowControl w:val="0"/>
               <w:spacing w:line="240" w:lineRule="auto"/>
               <w:rPr>
@@ -2347,22 +2358,24 @@
           </w:p>
           <w:p>
             <w:pPr>
-              <w:widowControl w:val="0"/>
-              <w:spacing w:line="240" w:lineRule="auto"/>
-              <w:rPr>
-                <w:rFonts w:ascii="Consolas" w:cs="Consolas" w:eastAsia="Consolas" w:hAnsi="Consolas"/>
-                <w:sz w:val="18"/>
-                <w:szCs w:val="18"/>
-              </w:rPr>
-            </w:pPr>
-            <w:r>
-              <w:rPr>
-                <w:rtl w:val="0"/>
-              </w:rPr>
-            </w:r>
-          </w:p>
-          <w:p>
-            <w:pPr>
+              <w:pageBreakBefore w:val="0"/>
+              <w:widowControl w:val="0"/>
+              <w:spacing w:line="240" w:lineRule="auto"/>
+              <w:rPr>
+                <w:rFonts w:ascii="Consolas" w:cs="Consolas" w:eastAsia="Consolas" w:hAnsi="Consolas"/>
+                <w:sz w:val="18"/>
+                <w:szCs w:val="18"/>
+              </w:rPr>
+            </w:pPr>
+            <w:r>
+              <w:rPr>
+                <w:rtl w:val="0"/>
+              </w:rPr>
+            </w:r>
+          </w:p>
+          <w:p>
+            <w:pPr>
+              <w:pageBreakBefore w:val="0"/>
               <w:widowControl w:val="0"/>
               <w:spacing w:line="240" w:lineRule="auto"/>
               <w:rPr>
@@ -2389,6 +2402,7 @@
           </w:p>
           <w:p>
             <w:pPr>
+              <w:pageBreakBefore w:val="0"/>
               <w:widowControl w:val="0"/>
               <w:spacing w:line="240" w:lineRule="auto"/>
               <w:rPr>
@@ -2449,23 +2463,25 @@
           </w:p>
           <w:p>
             <w:pPr>
-              <w:widowControl w:val="0"/>
-              <w:spacing w:line="240" w:lineRule="auto"/>
-              <w:rPr>
-                <w:rFonts w:ascii="Consolas" w:cs="Consolas" w:eastAsia="Consolas" w:hAnsi="Consolas"/>
-                <w:color w:val="e06666"/>
-                <w:sz w:val="18"/>
-                <w:szCs w:val="18"/>
-              </w:rPr>
-            </w:pPr>
-            <w:r>
-              <w:rPr>
-                <w:rtl w:val="0"/>
-              </w:rPr>
-            </w:r>
-          </w:p>
-          <w:p>
-            <w:pPr>
+              <w:pageBreakBefore w:val="0"/>
+              <w:widowControl w:val="0"/>
+              <w:spacing w:line="240" w:lineRule="auto"/>
+              <w:rPr>
+                <w:rFonts w:ascii="Consolas" w:cs="Consolas" w:eastAsia="Consolas" w:hAnsi="Consolas"/>
+                <w:color w:val="e06666"/>
+                <w:sz w:val="18"/>
+                <w:szCs w:val="18"/>
+              </w:rPr>
+            </w:pPr>
+            <w:r>
+              <w:rPr>
+                <w:rtl w:val="0"/>
+              </w:rPr>
+            </w:r>
+          </w:p>
+          <w:p>
+            <w:pPr>
+              <w:pageBreakBefore w:val="0"/>
               <w:widowControl w:val="0"/>
               <w:spacing w:line="240" w:lineRule="auto"/>
               <w:rPr>
@@ -2505,6 +2521,7 @@
           </w:p>
           <w:p>
             <w:pPr>
+              <w:pageBreakBefore w:val="0"/>
               <w:widowControl w:val="0"/>
               <w:spacing w:line="240" w:lineRule="auto"/>
               <w:rPr>
@@ -2546,6 +2563,7 @@
           </w:p>
           <w:p>
             <w:pPr>
+              <w:pageBreakBefore w:val="0"/>
               <w:widowControl w:val="0"/>
               <w:spacing w:line="240" w:lineRule="auto"/>
               <w:rPr>
@@ -2601,6 +2619,7 @@
           </w:tcPr>
           <w:p>
             <w:pPr>
+              <w:pageBreakBefore w:val="0"/>
               <w:widowControl w:val="0"/>
               <w:spacing w:line="240" w:lineRule="auto"/>
               <w:rPr>
@@ -2621,6 +2640,7 @@
           </w:p>
           <w:p>
             <w:pPr>
+              <w:pageBreakBefore w:val="0"/>
               <w:widowControl w:val="0"/>
               <w:spacing w:line="240" w:lineRule="auto"/>
               <w:rPr>
@@ -2637,6 +2657,7 @@
           </w:p>
           <w:p>
             <w:pPr>
+              <w:pageBreakBefore w:val="0"/>
               <w:widowControl w:val="0"/>
               <w:spacing w:line="240" w:lineRule="auto"/>
               <w:rPr>
@@ -2676,6 +2697,7 @@
           </w:p>
           <w:p>
             <w:pPr>
+              <w:pageBreakBefore w:val="0"/>
               <w:widowControl w:val="0"/>
               <w:spacing w:line="240" w:lineRule="auto"/>
               <w:rPr>
@@ -2721,6 +2743,7 @@
           </w:p>
           <w:p>
             <w:pPr>
+              <w:pageBreakBefore w:val="0"/>
               <w:widowControl w:val="0"/>
               <w:spacing w:line="240" w:lineRule="auto"/>
               <w:rPr>
@@ -2760,6 +2783,7 @@
           </w:p>
           <w:p>
             <w:pPr>
+              <w:pageBreakBefore w:val="0"/>
               <w:widowControl w:val="0"/>
               <w:spacing w:line="240" w:lineRule="auto"/>
               <w:rPr>
@@ -2833,6 +2857,7 @@
           </w:p>
           <w:p>
             <w:pPr>
+              <w:pageBreakBefore w:val="0"/>
               <w:widowControl w:val="0"/>
               <w:spacing w:line="240" w:lineRule="auto"/>
               <w:rPr>
@@ -2925,6 +2950,7 @@
           </w:p>
           <w:p>
             <w:pPr>
+              <w:pageBreakBefore w:val="0"/>
               <w:widowControl w:val="0"/>
               <w:spacing w:line="240" w:lineRule="auto"/>
               <w:rPr>
@@ -3002,22 +3028,24 @@
           </w:p>
           <w:p>
             <w:pPr>
-              <w:widowControl w:val="0"/>
-              <w:spacing w:line="240" w:lineRule="auto"/>
-              <w:rPr>
-                <w:rFonts w:ascii="Consolas" w:cs="Consolas" w:eastAsia="Consolas" w:hAnsi="Consolas"/>
-                <w:sz w:val="18"/>
-                <w:szCs w:val="18"/>
-              </w:rPr>
-            </w:pPr>
-            <w:r>
-              <w:rPr>
-                <w:rtl w:val="0"/>
-              </w:rPr>
-            </w:r>
-          </w:p>
-          <w:p>
-            <w:pPr>
+              <w:pageBreakBefore w:val="0"/>
+              <w:widowControl w:val="0"/>
+              <w:spacing w:line="240" w:lineRule="auto"/>
+              <w:rPr>
+                <w:rFonts w:ascii="Consolas" w:cs="Consolas" w:eastAsia="Consolas" w:hAnsi="Consolas"/>
+                <w:sz w:val="18"/>
+                <w:szCs w:val="18"/>
+              </w:rPr>
+            </w:pPr>
+            <w:r>
+              <w:rPr>
+                <w:rtl w:val="0"/>
+              </w:rPr>
+            </w:r>
+          </w:p>
+          <w:p>
+            <w:pPr>
+              <w:pageBreakBefore w:val="0"/>
               <w:widowControl w:val="0"/>
               <w:spacing w:line="240" w:lineRule="auto"/>
               <w:rPr>
@@ -3100,6 +3128,7 @@
           </w:p>
           <w:p>
             <w:pPr>
+              <w:pageBreakBefore w:val="0"/>
               <w:widowControl w:val="0"/>
               <w:spacing w:line="240" w:lineRule="auto"/>
               <w:rPr>
@@ -3148,6 +3177,7 @@
           </w:p>
           <w:p>
             <w:pPr>
+              <w:pageBreakBefore w:val="0"/>
               <w:widowControl w:val="0"/>
               <w:spacing w:line="240" w:lineRule="auto"/>
               <w:rPr>
@@ -3174,6 +3204,7 @@
           </w:p>
           <w:p>
             <w:pPr>
+              <w:pageBreakBefore w:val="0"/>
               <w:widowControl w:val="0"/>
               <w:spacing w:line="240" w:lineRule="auto"/>
               <w:rPr>
@@ -3222,6 +3253,7 @@
           </w:p>
           <w:p>
             <w:pPr>
+              <w:pageBreakBefore w:val="0"/>
               <w:widowControl w:val="0"/>
               <w:spacing w:line="240" w:lineRule="auto"/>
               <w:rPr>
@@ -3279,6 +3311,7 @@
           </w:tcPr>
           <w:p>
             <w:pPr>
+              <w:pageBreakBefore w:val="0"/>
               <w:widowControl w:val="0"/>
               <w:spacing w:line="240" w:lineRule="auto"/>
               <w:rPr>
@@ -3299,6 +3332,7 @@
           </w:p>
           <w:p>
             <w:pPr>
+              <w:pageBreakBefore w:val="0"/>
               <w:widowControl w:val="0"/>
               <w:spacing w:line="240" w:lineRule="auto"/>
               <w:rPr>
@@ -3315,6 +3349,7 @@
           </w:p>
           <w:p>
             <w:pPr>
+              <w:pageBreakBefore w:val="0"/>
               <w:widowControl w:val="0"/>
               <w:spacing w:line="240" w:lineRule="auto"/>
               <w:rPr>
@@ -3354,22 +3389,24 @@
           </w:p>
           <w:p>
             <w:pPr>
-              <w:widowControl w:val="0"/>
-              <w:spacing w:line="240" w:lineRule="auto"/>
-              <w:rPr>
-                <w:rFonts w:ascii="Consolas" w:cs="Consolas" w:eastAsia="Consolas" w:hAnsi="Consolas"/>
-                <w:sz w:val="18"/>
-                <w:szCs w:val="18"/>
-              </w:rPr>
-            </w:pPr>
-            <w:r>
-              <w:rPr>
-                <w:rtl w:val="0"/>
-              </w:rPr>
-            </w:r>
-          </w:p>
-          <w:p>
-            <w:pPr>
+              <w:pageBreakBefore w:val="0"/>
+              <w:widowControl w:val="0"/>
+              <w:spacing w:line="240" w:lineRule="auto"/>
+              <w:rPr>
+                <w:rFonts w:ascii="Consolas" w:cs="Consolas" w:eastAsia="Consolas" w:hAnsi="Consolas"/>
+                <w:sz w:val="18"/>
+                <w:szCs w:val="18"/>
+              </w:rPr>
+            </w:pPr>
+            <w:r>
+              <w:rPr>
+                <w:rtl w:val="0"/>
+              </w:rPr>
+            </w:r>
+          </w:p>
+          <w:p>
+            <w:pPr>
+              <w:pageBreakBefore w:val="0"/>
               <w:widowControl w:val="0"/>
               <w:spacing w:line="240" w:lineRule="auto"/>
               <w:rPr>
@@ -3420,22 +3457,24 @@
           </w:p>
           <w:p>
             <w:pPr>
-              <w:widowControl w:val="0"/>
-              <w:spacing w:line="240" w:lineRule="auto"/>
-              <w:rPr>
-                <w:rFonts w:ascii="Consolas" w:cs="Consolas" w:eastAsia="Consolas" w:hAnsi="Consolas"/>
-                <w:sz w:val="18"/>
-                <w:szCs w:val="18"/>
-              </w:rPr>
-            </w:pPr>
-            <w:r>
-              <w:rPr>
-                <w:rtl w:val="0"/>
-              </w:rPr>
-            </w:r>
-          </w:p>
-          <w:p>
-            <w:pPr>
+              <w:pageBreakBefore w:val="0"/>
+              <w:widowControl w:val="0"/>
+              <w:spacing w:line="240" w:lineRule="auto"/>
+              <w:rPr>
+                <w:rFonts w:ascii="Consolas" w:cs="Consolas" w:eastAsia="Consolas" w:hAnsi="Consolas"/>
+                <w:sz w:val="18"/>
+                <w:szCs w:val="18"/>
+              </w:rPr>
+            </w:pPr>
+            <w:r>
+              <w:rPr>
+                <w:rtl w:val="0"/>
+              </w:rPr>
+            </w:r>
+          </w:p>
+          <w:p>
+            <w:pPr>
+              <w:pageBreakBefore w:val="0"/>
               <w:widowControl w:val="0"/>
               <w:spacing w:line="240" w:lineRule="auto"/>
               <w:rPr>
@@ -3462,6 +3501,7 @@
           </w:p>
           <w:p>
             <w:pPr>
+              <w:pageBreakBefore w:val="0"/>
               <w:widowControl w:val="0"/>
               <w:spacing w:line="240" w:lineRule="auto"/>
               <w:rPr>
@@ -3520,6 +3560,7 @@
           </w:p>
           <w:p>
             <w:pPr>
+              <w:pageBreakBefore w:val="0"/>
               <w:widowControl w:val="0"/>
               <w:spacing w:line="240" w:lineRule="auto"/>
               <w:rPr>
@@ -3542,6 +3583,7 @@
           </w:p>
           <w:p>
             <w:pPr>
+              <w:pageBreakBefore w:val="0"/>
               <w:widowControl w:val="0"/>
               <w:spacing w:line="240" w:lineRule="auto"/>
               <w:rPr>
@@ -3619,22 +3661,24 @@
           </w:p>
           <w:p>
             <w:pPr>
-              <w:widowControl w:val="0"/>
-              <w:spacing w:line="240" w:lineRule="auto"/>
-              <w:rPr>
-                <w:rFonts w:ascii="Consolas" w:cs="Consolas" w:eastAsia="Consolas" w:hAnsi="Consolas"/>
-                <w:sz w:val="18"/>
-                <w:szCs w:val="18"/>
-              </w:rPr>
-            </w:pPr>
-            <w:r>
-              <w:rPr>
-                <w:rtl w:val="0"/>
-              </w:rPr>
-            </w:r>
-          </w:p>
-          <w:p>
-            <w:pPr>
+              <w:pageBreakBefore w:val="0"/>
+              <w:widowControl w:val="0"/>
+              <w:spacing w:line="240" w:lineRule="auto"/>
+              <w:rPr>
+                <w:rFonts w:ascii="Consolas" w:cs="Consolas" w:eastAsia="Consolas" w:hAnsi="Consolas"/>
+                <w:sz w:val="18"/>
+                <w:szCs w:val="18"/>
+              </w:rPr>
+            </w:pPr>
+            <w:r>
+              <w:rPr>
+                <w:rtl w:val="0"/>
+              </w:rPr>
+            </w:r>
+          </w:p>
+          <w:p>
+            <w:pPr>
+              <w:pageBreakBefore w:val="0"/>
               <w:widowControl w:val="0"/>
               <w:spacing w:line="240" w:lineRule="auto"/>
               <w:rPr>
@@ -3661,6 +3705,7 @@
           </w:p>
           <w:p>
             <w:pPr>
+              <w:pageBreakBefore w:val="0"/>
               <w:widowControl w:val="0"/>
               <w:spacing w:line="240" w:lineRule="auto"/>
               <w:rPr>
@@ -3719,6 +3764,7 @@
           </w:tcPr>
           <w:p>
             <w:pPr>
+              <w:pageBreakBefore w:val="0"/>
               <w:widowControl w:val="0"/>
               <w:spacing w:after="0" w:before="0" w:line="240" w:lineRule="auto"/>
               <w:ind w:left="0" w:firstLine="0"/>
@@ -3737,7 +3783,9 @@
       </w:tr>
       <w:tr>
         <w:trPr>
+          <w:cantSplit w:val="0"/>
           <w:trHeight w:val="400" w:hRule="atLeast"/>
+          <w:tblHeader w:val="0"/>
         </w:trPr>
         <w:tc>
           <w:tcPr>
@@ -3755,6 +3803,7 @@
           </w:tcPr>
           <w:p>
             <w:pPr>
+              <w:pageBreakBefore w:val="0"/>
               <w:widowControl w:val="0"/>
               <w:spacing w:line="240" w:lineRule="auto"/>
               <w:rPr>
@@ -3775,6 +3824,7 @@
           </w:p>
           <w:p>
             <w:pPr>
+              <w:pageBreakBefore w:val="0"/>
               <w:widowControl w:val="0"/>
               <w:spacing w:line="240" w:lineRule="auto"/>
               <w:rPr>
@@ -3791,6 +3841,7 @@
           </w:p>
           <w:p>
             <w:pPr>
+              <w:pageBreakBefore w:val="0"/>
               <w:widowControl w:val="0"/>
               <w:spacing w:line="240" w:lineRule="auto"/>
               <w:rPr>
@@ -3817,6 +3868,7 @@
           </w:p>
           <w:p>
             <w:pPr>
+              <w:pageBreakBefore w:val="0"/>
               <w:widowControl w:val="0"/>
               <w:spacing w:line="240" w:lineRule="auto"/>
               <w:rPr>
@@ -3856,6 +3908,7 @@
           </w:p>
           <w:p>
             <w:pPr>
+              <w:pageBreakBefore w:val="0"/>
               <w:widowControl w:val="0"/>
               <w:spacing w:line="240" w:lineRule="auto"/>
               <w:rPr>
@@ -3876,6 +3929,7 @@
           </w:p>
           <w:p>
             <w:pPr>
+              <w:pageBreakBefore w:val="0"/>
               <w:widowControl w:val="0"/>
               <w:spacing w:line="240" w:lineRule="auto"/>
               <w:rPr>
@@ -3906,6 +3960,7 @@
           </w:p>
           <w:p>
             <w:pPr>
+              <w:pageBreakBefore w:val="0"/>
               <w:widowControl w:val="0"/>
               <w:spacing w:line="240" w:lineRule="auto"/>
               <w:rPr>
@@ -3946,6 +4001,7 @@
           </w:p>
           <w:p>
             <w:pPr>
+              <w:pageBreakBefore w:val="0"/>
               <w:widowControl w:val="0"/>
               <w:spacing w:line="240" w:lineRule="auto"/>
               <w:rPr>
@@ -4004,22 +4060,24 @@
           </w:p>
           <w:p>
             <w:pPr>
-              <w:widowControl w:val="0"/>
-              <w:spacing w:line="240" w:lineRule="auto"/>
-              <w:rPr>
-                <w:rFonts w:ascii="Consolas" w:cs="Consolas" w:eastAsia="Consolas" w:hAnsi="Consolas"/>
-                <w:sz w:val="18"/>
-                <w:szCs w:val="18"/>
-              </w:rPr>
-            </w:pPr>
-            <w:r>
-              <w:rPr>
-                <w:rtl w:val="0"/>
-              </w:rPr>
-            </w:r>
-          </w:p>
-          <w:p>
-            <w:pPr>
+              <w:pageBreakBefore w:val="0"/>
+              <w:widowControl w:val="0"/>
+              <w:spacing w:line="240" w:lineRule="auto"/>
+              <w:rPr>
+                <w:rFonts w:ascii="Consolas" w:cs="Consolas" w:eastAsia="Consolas" w:hAnsi="Consolas"/>
+                <w:sz w:val="18"/>
+                <w:szCs w:val="18"/>
+              </w:rPr>
+            </w:pPr>
+            <w:r>
+              <w:rPr>
+                <w:rtl w:val="0"/>
+              </w:rPr>
+            </w:r>
+          </w:p>
+          <w:p>
+            <w:pPr>
+              <w:pageBreakBefore w:val="0"/>
               <w:widowControl w:val="0"/>
               <w:spacing w:line="240" w:lineRule="auto"/>
               <w:rPr>
@@ -4046,6 +4104,7 @@
           </w:p>
           <w:p>
             <w:pPr>
+              <w:pageBreakBefore w:val="0"/>
               <w:widowControl w:val="0"/>
               <w:spacing w:line="240" w:lineRule="auto"/>
               <w:rPr>
@@ -4085,6 +4144,7 @@
           </w:p>
           <w:p>
             <w:pPr>
+              <w:pageBreakBefore w:val="0"/>
               <w:widowControl w:val="0"/>
               <w:spacing w:line="240" w:lineRule="auto"/>
               <w:rPr>
@@ -4117,6 +4177,7 @@
           </w:tcPr>
           <w:p>
             <w:pPr>
+              <w:pageBreakBefore w:val="0"/>
               <w:widowControl w:val="0"/>
               <w:spacing w:line="240" w:lineRule="auto"/>
               <w:rPr>
@@ -4144,6 +4205,7 @@
           </w:p>
           <w:p>
             <w:pPr>
+              <w:pageBreakBefore w:val="0"/>
               <w:widowControl w:val="0"/>
               <w:spacing w:line="240" w:lineRule="auto"/>
               <w:rPr>
@@ -4212,6 +4274,7 @@
           </w:p>
           <w:p>
             <w:pPr>
+              <w:pageBreakBefore w:val="0"/>
               <w:widowControl w:val="0"/>
               <w:spacing w:line="240" w:lineRule="auto"/>
               <w:rPr>
@@ -4238,6 +4301,7 @@
           </w:p>
           <w:p>
             <w:pPr>
+              <w:pageBreakBefore w:val="0"/>
               <w:widowControl w:val="0"/>
               <w:spacing w:line="240" w:lineRule="auto"/>
               <w:rPr>
@@ -4287,23 +4351,25 @@
           </w:p>
           <w:p>
             <w:pPr>
-              <w:widowControl w:val="0"/>
-              <w:spacing w:line="240" w:lineRule="auto"/>
-              <w:rPr>
-                <w:rFonts w:ascii="Consolas" w:cs="Consolas" w:eastAsia="Consolas" w:hAnsi="Consolas"/>
-                <w:color w:val="e06666"/>
-                <w:sz w:val="18"/>
-                <w:szCs w:val="18"/>
-              </w:rPr>
-            </w:pPr>
-            <w:r>
-              <w:rPr>
-                <w:rtl w:val="0"/>
-              </w:rPr>
-            </w:r>
-          </w:p>
-          <w:p>
-            <w:pPr>
+              <w:pageBreakBefore w:val="0"/>
+              <w:widowControl w:val="0"/>
+              <w:spacing w:line="240" w:lineRule="auto"/>
+              <w:rPr>
+                <w:rFonts w:ascii="Consolas" w:cs="Consolas" w:eastAsia="Consolas" w:hAnsi="Consolas"/>
+                <w:color w:val="e06666"/>
+                <w:sz w:val="18"/>
+                <w:szCs w:val="18"/>
+              </w:rPr>
+            </w:pPr>
+            <w:r>
+              <w:rPr>
+                <w:rtl w:val="0"/>
+              </w:rPr>
+            </w:r>
+          </w:p>
+          <w:p>
+            <w:pPr>
+              <w:pageBreakBefore w:val="0"/>
               <w:widowControl w:val="0"/>
               <w:spacing w:line="240" w:lineRule="auto"/>
               <w:rPr>
@@ -4331,6 +4397,7 @@
           </w:p>
           <w:p>
             <w:pPr>
+              <w:pageBreakBefore w:val="0"/>
               <w:widowControl w:val="0"/>
               <w:spacing w:line="240" w:lineRule="auto"/>
               <w:rPr>
@@ -4418,6 +4485,7 @@
           </w:p>
           <w:p>
             <w:pPr>
+              <w:pageBreakBefore w:val="0"/>
               <w:widowControl w:val="0"/>
               <w:spacing w:line="240" w:lineRule="auto"/>
               <w:rPr>
@@ -4444,6 +4512,7 @@
           </w:p>
           <w:p>
             <w:pPr>
+              <w:pageBreakBefore w:val="0"/>
               <w:widowControl w:val="0"/>
               <w:spacing w:line="240" w:lineRule="auto"/>
               <w:rPr>
@@ -4552,6 +4621,7 @@
           </w:tcPr>
           <w:p>
             <w:pPr>
+              <w:pageBreakBefore w:val="0"/>
               <w:widowControl w:val="0"/>
               <w:spacing w:line="240" w:lineRule="auto"/>
               <w:rPr>
@@ -4579,6 +4649,7 @@
           </w:p>
           <w:p>
             <w:pPr>
+              <w:pageBreakBefore w:val="0"/>
               <w:widowControl w:val="0"/>
               <w:spacing w:line="240" w:lineRule="auto"/>
               <w:rPr>
@@ -4704,23 +4775,25 @@
           </w:p>
           <w:p>
             <w:pPr>
-              <w:widowControl w:val="0"/>
-              <w:spacing w:line="240" w:lineRule="auto"/>
-              <w:rPr>
-                <w:rFonts w:ascii="Consolas" w:cs="Consolas" w:eastAsia="Consolas" w:hAnsi="Consolas"/>
-                <w:color w:val="e06666"/>
-                <w:sz w:val="18"/>
-                <w:szCs w:val="18"/>
-              </w:rPr>
-            </w:pPr>
-            <w:r>
-              <w:rPr>
-                <w:rtl w:val="0"/>
-              </w:rPr>
-            </w:r>
-          </w:p>
-          <w:p>
-            <w:pPr>
+              <w:pageBreakBefore w:val="0"/>
+              <w:widowControl w:val="0"/>
+              <w:spacing w:line="240" w:lineRule="auto"/>
+              <w:rPr>
+                <w:rFonts w:ascii="Consolas" w:cs="Consolas" w:eastAsia="Consolas" w:hAnsi="Consolas"/>
+                <w:color w:val="e06666"/>
+                <w:sz w:val="18"/>
+                <w:szCs w:val="18"/>
+              </w:rPr>
+            </w:pPr>
+            <w:r>
+              <w:rPr>
+                <w:rtl w:val="0"/>
+              </w:rPr>
+            </w:r>
+          </w:p>
+          <w:p>
+            <w:pPr>
+              <w:pageBreakBefore w:val="0"/>
               <w:widowControl w:val="0"/>
               <w:spacing w:line="240" w:lineRule="auto"/>
               <w:rPr>
@@ -4747,6 +4820,7 @@
           </w:p>
           <w:p>
             <w:pPr>
+              <w:pageBreakBefore w:val="0"/>
               <w:widowControl w:val="0"/>
               <w:spacing w:line="240" w:lineRule="auto"/>
               <w:rPr>
@@ -4893,6 +4967,7 @@
           </w:tcPr>
           <w:p>
             <w:pPr>
+              <w:pageBreakBefore w:val="0"/>
               <w:widowControl w:val="0"/>
               <w:spacing w:line="240" w:lineRule="auto"/>
               <w:rPr>
@@ -4920,6 +4995,7 @@
           </w:p>
           <w:p>
             <w:pPr>
+              <w:pageBreakBefore w:val="0"/>
               <w:widowControl w:val="0"/>
               <w:spacing w:line="240" w:lineRule="auto"/>
               <w:rPr>
@@ -5051,6 +5127,7 @@
           </w:p>
           <w:p>
             <w:pPr>
+              <w:pageBreakBefore w:val="0"/>
               <w:widowControl w:val="0"/>
               <w:spacing w:line="240" w:lineRule="auto"/>
               <w:rPr>
@@ -5068,6 +5145,7 @@
           </w:p>
           <w:p>
             <w:pPr>
+              <w:pageBreakBefore w:val="0"/>
               <w:widowControl w:val="0"/>
               <w:spacing w:line="240" w:lineRule="auto"/>
               <w:rPr>
@@ -5090,6 +5168,7 @@
           </w:p>
           <w:p>
             <w:pPr>
+              <w:pageBreakBefore w:val="0"/>
               <w:widowControl w:val="0"/>
               <w:spacing w:line="240" w:lineRule="auto"/>
               <w:rPr>
@@ -5221,6 +5300,7 @@
           </w:p>
           <w:p>
             <w:pPr>
+              <w:pageBreakBefore w:val="0"/>
               <w:widowControl w:val="0"/>
               <w:spacing w:line="240" w:lineRule="auto"/>
               <w:rPr>
@@ -5238,6 +5318,7 @@
           </w:p>
           <w:p>
             <w:pPr>
+              <w:pageBreakBefore w:val="0"/>
               <w:widowControl w:val="0"/>
               <w:spacing w:line="240" w:lineRule="auto"/>
               <w:rPr>
@@ -5260,6 +5341,7 @@
           </w:p>
           <w:p>
             <w:pPr>
+              <w:pageBreakBefore w:val="0"/>
               <w:widowControl w:val="0"/>
               <w:spacing w:line="240" w:lineRule="auto"/>
               <w:rPr>
@@ -5337,6 +5419,7 @@
           </w:p>
           <w:p>
             <w:pPr>
+              <w:pageBreakBefore w:val="0"/>
               <w:widowControl w:val="0"/>
               <w:spacing w:line="240" w:lineRule="auto"/>
               <w:rPr>
@@ -5363,6 +5446,7 @@
           </w:p>
           <w:p>
             <w:pPr>
+              <w:pageBreakBefore w:val="0"/>
               <w:widowControl w:val="0"/>
               <w:spacing w:line="240" w:lineRule="auto"/>
               <w:rPr>
@@ -5424,6 +5508,7 @@
     </w:tbl>
     <w:p>
       <w:pPr>
+        <w:pageBreakBefore w:val="0"/>
         <w:spacing w:line="240" w:lineRule="auto"/>
         <w:rPr>
           <w:sz w:val="18"/>
@@ -5441,6 +5526,7 @@
     </w:p>
     <w:p>
       <w:pPr>
+        <w:pageBreakBefore w:val="0"/>
         <w:spacing w:line="240" w:lineRule="auto"/>
         <w:rPr>
           <w:sz w:val="18"/>
@@ -5483,6 +5569,10 @@
         </w:tblGridChange>
       </w:tblGrid>
       <w:tr>
+        <w:trPr>
+          <w:cantSplit w:val="0"/>
+          <w:tblHeader w:val="0"/>
+        </w:trPr>
         <w:tc>
           <w:tcPr>
             <w:shd w:fill="auto" w:val="clear"/>
@@ -5496,6 +5586,7 @@
           </w:tcPr>
           <w:p>
             <w:pPr>
+              <w:pageBreakBefore w:val="0"/>
               <w:widowControl w:val="0"/>
               <w:spacing w:line="240" w:lineRule="auto"/>
               <w:rPr>
@@ -5516,22 +5607,24 @@
           </w:p>
           <w:p>
             <w:pPr>
-              <w:widowControl w:val="0"/>
-              <w:spacing w:line="240" w:lineRule="auto"/>
-              <w:rPr>
-                <w:rFonts w:ascii="Consolas" w:cs="Consolas" w:eastAsia="Consolas" w:hAnsi="Consolas"/>
-                <w:sz w:val="18"/>
-                <w:szCs w:val="18"/>
-              </w:rPr>
-            </w:pPr>
-            <w:r>
-              <w:rPr>
-                <w:rtl w:val="0"/>
-              </w:rPr>
-            </w:r>
-          </w:p>
-          <w:p>
-            <w:pPr>
+              <w:pageBreakBefore w:val="0"/>
+              <w:widowControl w:val="0"/>
+              <w:spacing w:line="240" w:lineRule="auto"/>
+              <w:rPr>
+                <w:rFonts w:ascii="Consolas" w:cs="Consolas" w:eastAsia="Consolas" w:hAnsi="Consolas"/>
+                <w:sz w:val="18"/>
+                <w:szCs w:val="18"/>
+              </w:rPr>
+            </w:pPr>
+            <w:r>
+              <w:rPr>
+                <w:rtl w:val="0"/>
+              </w:rPr>
+            </w:r>
+          </w:p>
+          <w:p>
+            <w:pPr>
+              <w:pageBreakBefore w:val="0"/>
               <w:widowControl w:val="0"/>
               <w:spacing w:line="240" w:lineRule="auto"/>
               <w:rPr>
@@ -5713,6 +5806,7 @@
           </w:p>
           <w:p>
             <w:pPr>
+              <w:pageBreakBefore w:val="0"/>
               <w:widowControl w:val="0"/>
               <w:spacing w:line="240" w:lineRule="auto"/>
               <w:rPr>
@@ -5739,6 +5833,7 @@
           </w:p>
           <w:p>
             <w:pPr>
+              <w:pageBreakBefore w:val="0"/>
               <w:widowControl w:val="0"/>
               <w:spacing w:line="240" w:lineRule="auto"/>
               <w:rPr>
@@ -5806,6 +5901,7 @@
           </w:p>
           <w:p>
             <w:pPr>
+              <w:pageBreakBefore w:val="0"/>
               <w:widowControl w:val="0"/>
               <w:spacing w:line="240" w:lineRule="auto"/>
               <w:rPr>
@@ -5832,6 +5928,7 @@
           </w:p>
           <w:p>
             <w:pPr>
+              <w:pageBreakBefore w:val="0"/>
               <w:widowControl w:val="0"/>
               <w:spacing w:line="240" w:lineRule="auto"/>
               <w:rPr>
@@ -5852,6 +5949,7 @@
           </w:p>
           <w:p>
             <w:pPr>
+              <w:pageBreakBefore w:val="0"/>
               <w:widowControl w:val="0"/>
               <w:spacing w:line="240" w:lineRule="auto"/>
               <w:rPr>
@@ -5874,6 +5972,7 @@
           </w:p>
           <w:p>
             <w:pPr>
+              <w:pageBreakBefore w:val="0"/>
               <w:widowControl w:val="0"/>
               <w:spacing w:line="240" w:lineRule="auto"/>
               <w:rPr>
@@ -5984,6 +6083,7 @@
           </w:p>
           <w:p>
             <w:pPr>
+              <w:pageBreakBefore w:val="0"/>
               <w:widowControl w:val="0"/>
               <w:spacing w:line="240" w:lineRule="auto"/>
               <w:jc w:val="center"/>
@@ -6003,12 +6103,12 @@
                 <wp:inline distB="114300" distT="114300" distL="114300" distR="114300">
                   <wp:extent cx="2300288" cy="1019175"/>
                   <wp:effectExtent b="0" l="0" r="0" t="0"/>
-                  <wp:docPr id="5" name="image7.png"/>
+                  <wp:docPr id="5" name="image8.png"/>
                   <a:graphic>
                     <a:graphicData uri="http://schemas.openxmlformats.org/drawingml/2006/picture">
                       <pic:pic>
                         <pic:nvPicPr>
-                          <pic:cNvPr id="0" name="image7.png"/>
+                          <pic:cNvPr id="0" name="image8.png"/>
                           <pic:cNvPicPr preferRelativeResize="0"/>
                         </pic:nvPicPr>
                         <pic:blipFill>
@@ -6040,6 +6140,7 @@
           </w:p>
           <w:p>
             <w:pPr>
+              <w:pageBreakBefore w:val="0"/>
               <w:widowControl w:val="0"/>
               <w:spacing w:line="240" w:lineRule="auto"/>
               <w:rPr>
@@ -6098,6 +6199,7 @@
           </w:p>
           <w:p>
             <w:pPr>
+              <w:pageBreakBefore w:val="0"/>
               <w:widowControl w:val="0"/>
               <w:spacing w:line="240" w:lineRule="auto"/>
               <w:rPr>
@@ -6142,6 +6244,7 @@
           </w:p>
           <w:p>
             <w:pPr>
+              <w:pageBreakBefore w:val="0"/>
               <w:widowControl w:val="0"/>
               <w:spacing w:line="240" w:lineRule="auto"/>
               <w:jc w:val="center"/>
@@ -6161,12 +6264,12 @@
                 <wp:inline distB="114300" distT="114300" distL="114300" distR="114300">
                   <wp:extent cx="2328863" cy="1405943"/>
                   <wp:effectExtent b="0" l="0" r="0" t="0"/>
-                  <wp:docPr id="4" name="image2.png"/>
+                  <wp:docPr id="4" name="image6.png"/>
                   <a:graphic>
                     <a:graphicData uri="http://schemas.openxmlformats.org/drawingml/2006/picture">
                       <pic:pic>
                         <pic:nvPicPr>
-                          <pic:cNvPr id="0" name="image2.png"/>
+                          <pic:cNvPr id="0" name="image6.png"/>
                           <pic:cNvPicPr preferRelativeResize="0"/>
                         </pic:nvPicPr>
                         <pic:blipFill>
@@ -6198,6 +6301,7 @@
           </w:p>
           <w:p>
             <w:pPr>
+              <w:pageBreakBefore w:val="0"/>
               <w:widowControl w:val="0"/>
               <w:spacing w:line="240" w:lineRule="auto"/>
               <w:rPr>
@@ -6275,6 +6379,7 @@
           </w:p>
           <w:p>
             <w:pPr>
+              <w:pageBreakBefore w:val="0"/>
               <w:widowControl w:val="0"/>
               <w:spacing w:line="240" w:lineRule="auto"/>
               <w:jc w:val="center"/>
@@ -6343,6 +6448,7 @@
           </w:tcPr>
           <w:p>
             <w:pPr>
+              <w:pageBreakBefore w:val="0"/>
               <w:widowControl w:val="0"/>
               <w:spacing w:line="240" w:lineRule="auto"/>
               <w:rPr>
@@ -6420,6 +6526,7 @@
           </w:p>
           <w:p>
             <w:pPr>
+              <w:pageBreakBefore w:val="0"/>
               <w:widowControl w:val="0"/>
               <w:spacing w:line="240" w:lineRule="auto"/>
               <w:jc w:val="center"/>
@@ -6439,12 +6546,12 @@
                 <wp:inline distB="114300" distT="114300" distL="114300" distR="114300">
                   <wp:extent cx="2317074" cy="1395413"/>
                   <wp:effectExtent b="0" l="0" r="0" t="0"/>
-                  <wp:docPr id="3" name="image3.png"/>
+                  <wp:docPr id="3" name="image7.png"/>
                   <a:graphic>
                     <a:graphicData uri="http://schemas.openxmlformats.org/drawingml/2006/picture">
                       <pic:pic>
                         <pic:nvPicPr>
-                          <pic:cNvPr id="0" name="image3.png"/>
+                          <pic:cNvPr id="0" name="image7.png"/>
                           <pic:cNvPicPr preferRelativeResize="0"/>
                         </pic:nvPicPr>
                         <pic:blipFill>
@@ -6476,6 +6583,7 @@
           </w:p>
           <w:p>
             <w:pPr>
+              <w:pageBreakBefore w:val="0"/>
               <w:widowControl w:val="0"/>
               <w:spacing w:line="240" w:lineRule="auto"/>
               <w:rPr>
@@ -6563,6 +6671,7 @@
           </w:p>
           <w:p>
             <w:pPr>
+              <w:pageBreakBefore w:val="0"/>
               <w:widowControl w:val="0"/>
               <w:spacing w:line="240" w:lineRule="auto"/>
               <w:jc w:val="center"/>
@@ -6582,12 +6691,12 @@
                 <wp:inline distB="114300" distT="114300" distL="114300" distR="114300">
                   <wp:extent cx="2386013" cy="1434726"/>
                   <wp:effectExtent b="0" l="0" r="0" t="0"/>
-                  <wp:docPr id="9" name="image1.png"/>
+                  <wp:docPr id="9" name="image5.png"/>
                   <a:graphic>
                     <a:graphicData uri="http://schemas.openxmlformats.org/drawingml/2006/picture">
                       <pic:pic>
                         <pic:nvPicPr>
-                          <pic:cNvPr id="0" name="image1.png"/>
+                          <pic:cNvPr id="0" name="image5.png"/>
                           <pic:cNvPicPr preferRelativeResize="0"/>
                         </pic:nvPicPr>
                         <pic:blipFill>
@@ -6619,6 +6728,7 @@
           </w:p>
           <w:p>
             <w:pPr>
+              <w:pageBreakBefore w:val="0"/>
               <w:widowControl w:val="0"/>
               <w:spacing w:line="240" w:lineRule="auto"/>
               <w:rPr>
@@ -6645,6 +6755,7 @@
           </w:p>
           <w:p>
             <w:pPr>
+              <w:pageBreakBefore w:val="0"/>
               <w:widowControl w:val="0"/>
               <w:spacing w:line="240" w:lineRule="auto"/>
               <w:rPr>
@@ -6716,6 +6827,7 @@
           </w:p>
           <w:p>
             <w:pPr>
+              <w:pageBreakBefore w:val="0"/>
               <w:widowControl w:val="0"/>
               <w:spacing w:line="240" w:lineRule="auto"/>
               <w:jc w:val="center"/>
@@ -6735,12 +6847,12 @@
                 <wp:inline distB="114300" distT="114300" distL="114300" distR="114300">
                   <wp:extent cx="2481263" cy="1038225"/>
                   <wp:effectExtent b="0" l="0" r="0" t="0"/>
-                  <wp:docPr id="6" name="image9.png"/>
+                  <wp:docPr id="6" name="image1.png"/>
                   <a:graphic>
                     <a:graphicData uri="http://schemas.openxmlformats.org/drawingml/2006/picture">
                       <pic:pic>
                         <pic:nvPicPr>
-                          <pic:cNvPr id="0" name="image9.png"/>
+                          <pic:cNvPr id="0" name="image1.png"/>
                           <pic:cNvPicPr preferRelativeResize="0"/>
                         </pic:nvPicPr>
                         <pic:blipFill>
@@ -6774,6 +6886,7 @@
             <w:pPr>
               <w:keepNext w:val="0"/>
               <w:keepLines w:val="0"/>
+              <w:pageBreakBefore w:val="0"/>
               <w:widowControl w:val="0"/>
               <w:pBdr>
                 <w:top w:space="0" w:sz="0" w:val="nil"/>
@@ -6811,6 +6924,7 @@
           </w:tcPr>
           <w:p>
             <w:pPr>
+              <w:pageBreakBefore w:val="0"/>
               <w:widowControl w:val="0"/>
               <w:spacing w:line="240" w:lineRule="auto"/>
               <w:rPr>
@@ -6926,6 +7040,7 @@
           </w:p>
           <w:p>
             <w:pPr>
+              <w:pageBreakBefore w:val="0"/>
               <w:widowControl w:val="0"/>
               <w:spacing w:line="240" w:lineRule="auto"/>
               <w:jc w:val="center"/>
@@ -6945,12 +7060,12 @@
                 <wp:inline distB="114300" distT="114300" distL="114300" distR="114300">
                   <wp:extent cx="2383215" cy="1433513"/>
                   <wp:effectExtent b="0" l="0" r="0" t="0"/>
-                  <wp:docPr id="2" name="image5.png"/>
+                  <wp:docPr id="2" name="image9.png"/>
                   <a:graphic>
                     <a:graphicData uri="http://schemas.openxmlformats.org/drawingml/2006/picture">
                       <pic:pic>
                         <pic:nvPicPr>
-                          <pic:cNvPr id="0" name="image5.png"/>
+                          <pic:cNvPr id="0" name="image9.png"/>
                           <pic:cNvPicPr preferRelativeResize="0"/>
                         </pic:nvPicPr>
                         <pic:blipFill>
@@ -6982,6 +7097,7 @@
           </w:p>
           <w:p>
             <w:pPr>
+              <w:pageBreakBefore w:val="0"/>
               <w:widowControl w:val="0"/>
               <w:spacing w:line="240" w:lineRule="auto"/>
               <w:rPr>
@@ -7163,6 +7279,7 @@
           </w:p>
           <w:p>
             <w:pPr>
+              <w:pageBreakBefore w:val="0"/>
               <w:widowControl w:val="0"/>
               <w:spacing w:line="240" w:lineRule="auto"/>
               <w:jc w:val="center"/>
@@ -7182,12 +7299,12 @@
                 <wp:inline distB="114300" distT="114300" distL="114300" distR="114300">
                   <wp:extent cx="2453134" cy="1481138"/>
                   <wp:effectExtent b="0" l="0" r="0" t="0"/>
-                  <wp:docPr id="7" name="image6.png"/>
+                  <wp:docPr id="7" name="image3.png"/>
                   <a:graphic>
                     <a:graphicData uri="http://schemas.openxmlformats.org/drawingml/2006/picture">
                       <pic:pic>
                         <pic:nvPicPr>
-                          <pic:cNvPr id="0" name="image6.png"/>
+                          <pic:cNvPr id="0" name="image3.png"/>
                           <pic:cNvPicPr preferRelativeResize="0"/>
                         </pic:nvPicPr>
                         <pic:blipFill>
@@ -7219,6 +7336,7 @@
           </w:p>
           <w:p>
             <w:pPr>
+              <w:pageBreakBefore w:val="0"/>
               <w:widowControl w:val="0"/>
               <w:spacing w:after="0" w:before="0" w:line="240" w:lineRule="auto"/>
               <w:rPr>
@@ -7315,6 +7433,7 @@
           </w:p>
           <w:p>
             <w:pPr>
+              <w:pageBreakBefore w:val="0"/>
               <w:widowControl w:val="0"/>
               <w:spacing w:line="240" w:lineRule="auto"/>
               <w:rPr>
@@ -7341,6 +7460,7 @@
           </w:p>
           <w:p>
             <w:pPr>
+              <w:pageBreakBefore w:val="0"/>
               <w:widowControl w:val="0"/>
               <w:spacing w:line="240" w:lineRule="auto"/>
               <w:rPr>
@@ -7422,6 +7542,7 @@
           </w:p>
           <w:p>
             <w:pPr>
+              <w:pageBreakBefore w:val="0"/>
               <w:widowControl w:val="0"/>
               <w:spacing w:line="240" w:lineRule="auto"/>
               <w:jc w:val="center"/>
@@ -7441,12 +7562,12 @@
                 <wp:inline distB="114300" distT="114300" distL="114300" distR="114300">
                   <wp:extent cx="2488947" cy="1500188"/>
                   <wp:effectExtent b="0" l="0" r="0" t="0"/>
-                  <wp:docPr id="1" name="image8.png"/>
+                  <wp:docPr id="1" name="image2.png"/>
                   <a:graphic>
                     <a:graphicData uri="http://schemas.openxmlformats.org/drawingml/2006/picture">
                       <pic:pic>
                         <pic:nvPicPr>
-                          <pic:cNvPr id="0" name="image8.png"/>
+                          <pic:cNvPr id="0" name="image2.png"/>
                           <pic:cNvPicPr preferRelativeResize="0"/>
                         </pic:nvPicPr>
                         <pic:blipFill>
@@ -7481,6 +7602,7 @@
     </w:tbl>
     <w:p>
       <w:pPr>
+        <w:pageBreakBefore w:val="0"/>
         <w:spacing w:line="240" w:lineRule="auto"/>
         <w:rPr>
           <w:sz w:val="18"/>
@@ -7498,7 +7620,7 @@
     </w:p>
     <w:sectPr>
       <w:headerReference r:id="rId15" w:type="default"/>
-      <w:pgSz w:h="12240" w:w="15840"/>
+      <w:pgSz w:h="12240" w:w="15840" w:orient="landscape"/>
       <w:pgMar w:bottom="720" w:top="720" w:left="720" w:right="720" w:header="0" w:footer="720"/>
       <w:pgNumType w:start="1"/>
     </w:sectPr>
@@ -7510,6 +7632,7 @@
 <w:hdr xmlns:mc="http://schemas.openxmlformats.org/markup-compatibility/2006" xmlns:o="urn:schemas-microsoft-com:office:office" xmlns:r="http://schemas.openxmlformats.org/officeDocument/2006/relationships" xmlns:m="http://schemas.openxmlformats.org/officeDocument/2006/math" xmlns:v="urn:schemas-microsoft-com:vml" xmlns:wp="http://schemas.openxmlformats.org/drawingml/2006/wordprocessingDrawing" xmlns:w10="urn:schemas-microsoft-com:office:word" xmlns:w="http://schemas.openxmlformats.org/wordprocessingml/2006/main" xmlns:wne="http://schemas.microsoft.com/office/word/2006/wordml" xmlns:sl="http://schemas.openxmlformats.org/schemaLibrary/2006/main" xmlns:a="http://schemas.openxmlformats.org/drawingml/2006/main" xmlns:pic="http://schemas.openxmlformats.org/drawingml/2006/picture" xmlns:c="http://schemas.openxmlformats.org/drawingml/2006/chart" xmlns:lc="http://schemas.openxmlformats.org/drawingml/2006/lockedCanvas" xmlns:dgm="http://schemas.openxmlformats.org/drawingml/2006/diagram" xmlns:wps="http://schemas.microsoft.com/office/word/2010/wordprocessingShape" xmlns:wpg="http://schemas.microsoft.com/office/word/2010/wordprocessingGroup" xmlns:w14="http://schemas.microsoft.com/office/word/2010/wordml" xmlns:w15="http://schemas.microsoft.com/office/word/2012/wordml">
   <w:p>
     <w:pPr>
+      <w:pageBreakBefore w:val="0"/>
       <w:rPr/>
     </w:pPr>
     <w:r>
@@ -7555,6 +7678,7 @@
     <w:pPr>
       <w:keepNext w:val="1"/>
       <w:keepLines w:val="1"/>
+      <w:pageBreakBefore w:val="0"/>
       <w:spacing w:after="120" w:before="400" w:lineRule="auto"/>
     </w:pPr>
     <w:rPr>
@@ -7569,6 +7693,7 @@
     <w:pPr>
       <w:keepNext w:val="1"/>
       <w:keepLines w:val="1"/>
+      <w:pageBreakBefore w:val="0"/>
       <w:spacing w:after="120" w:before="360" w:lineRule="auto"/>
     </w:pPr>
     <w:rPr>
@@ -7584,6 +7709,7 @@
     <w:pPr>
       <w:keepNext w:val="1"/>
       <w:keepLines w:val="1"/>
+      <w:pageBreakBefore w:val="0"/>
       <w:spacing w:after="80" w:before="320" w:lineRule="auto"/>
     </w:pPr>
     <w:rPr>
@@ -7600,6 +7726,7 @@
     <w:pPr>
       <w:keepNext w:val="1"/>
       <w:keepLines w:val="1"/>
+      <w:pageBreakBefore w:val="0"/>
       <w:spacing w:after="80" w:before="280" w:lineRule="auto"/>
     </w:pPr>
     <w:rPr>
@@ -7615,6 +7742,7 @@
     <w:pPr>
       <w:keepNext w:val="1"/>
       <w:keepLines w:val="1"/>
+      <w:pageBreakBefore w:val="0"/>
       <w:spacing w:after="80" w:before="240" w:lineRule="auto"/>
     </w:pPr>
     <w:rPr>
@@ -7630,6 +7758,7 @@
     <w:pPr>
       <w:keepNext w:val="1"/>
       <w:keepLines w:val="1"/>
+      <w:pageBreakBefore w:val="0"/>
       <w:spacing w:after="80" w:before="240" w:lineRule="auto"/>
     </w:pPr>
     <w:rPr>
@@ -7646,6 +7775,7 @@
     <w:pPr>
       <w:keepNext w:val="1"/>
       <w:keepLines w:val="1"/>
+      <w:pageBreakBefore w:val="0"/>
       <w:spacing w:after="60" w:before="0" w:lineRule="auto"/>
     </w:pPr>
     <w:rPr>
@@ -7660,6 +7790,7 @@
     <w:pPr>
       <w:keepNext w:val="1"/>
       <w:keepLines w:val="1"/>
+      <w:pageBreakBefore w:val="0"/>
       <w:spacing w:after="320" w:before="0" w:lineRule="auto"/>
     </w:pPr>
     <w:rPr>

</xml_diff>

<commit_message>
update cheatsheets to 2.4 (#8)
</commit_message>
<xml_diff>
--- a/r-cheatsheet.docx
+++ b/r-cheatsheet.docx
@@ -4,6 +4,7 @@
   <w:body>
     <w:p>
       <w:pPr>
+        <w:pageBreakBefore w:val="0"/>
         <w:spacing w:line="240" w:lineRule="auto"/>
         <w:rPr>
           <w:sz w:val="18"/>
@@ -49,7 +50,9 @@
       </w:tblGrid>
       <w:tr>
         <w:trPr>
+          <w:cantSplit w:val="0"/>
           <w:trHeight w:val="3040" w:hRule="atLeast"/>
+          <w:tblHeader w:val="0"/>
         </w:trPr>
         <w:tc>
           <w:tcPr>
@@ -64,6 +67,7 @@
           </w:tcPr>
           <w:p>
             <w:pPr>
+              <w:pageBreakBefore w:val="0"/>
               <w:widowControl w:val="0"/>
               <w:spacing w:line="240" w:lineRule="auto"/>
               <w:rPr>
@@ -84,6 +88,7 @@
           </w:p>
           <w:p>
             <w:pPr>
+              <w:pageBreakBefore w:val="0"/>
               <w:widowControl w:val="0"/>
               <w:spacing w:line="240" w:lineRule="auto"/>
               <w:rPr>
@@ -100,6 +105,7 @@
           </w:p>
           <w:p>
             <w:pPr>
+              <w:pageBreakBefore w:val="0"/>
               <w:widowControl w:val="0"/>
               <w:spacing w:line="240" w:lineRule="auto"/>
               <w:rPr>
@@ -139,6 +145,7 @@
           </w:p>
           <w:p>
             <w:pPr>
+              <w:pageBreakBefore w:val="0"/>
               <w:widowControl w:val="0"/>
               <w:spacing w:line="240" w:lineRule="auto"/>
               <w:rPr>
@@ -166,6 +173,7 @@
           </w:p>
           <w:p>
             <w:pPr>
+              <w:pageBreakBefore w:val="0"/>
               <w:widowControl w:val="0"/>
               <w:spacing w:line="240" w:lineRule="auto"/>
               <w:rPr>
@@ -211,6 +219,7 @@
           </w:p>
           <w:p>
             <w:pPr>
+              <w:pageBreakBefore w:val="0"/>
               <w:widowControl w:val="0"/>
               <w:spacing w:line="240" w:lineRule="auto"/>
               <w:rPr>
@@ -238,6 +247,7 @@
           </w:p>
           <w:p>
             <w:pPr>
+              <w:pageBreakBefore w:val="0"/>
               <w:widowControl w:val="0"/>
               <w:spacing w:line="240" w:lineRule="auto"/>
               <w:rPr>
@@ -287,6 +297,7 @@
           </w:p>
           <w:p>
             <w:pPr>
+              <w:pageBreakBefore w:val="0"/>
               <w:widowControl w:val="0"/>
               <w:spacing w:line="240" w:lineRule="auto"/>
               <w:rPr>
@@ -328,6 +339,7 @@
           </w:p>
           <w:p>
             <w:pPr>
+              <w:pageBreakBefore w:val="0"/>
               <w:widowControl w:val="0"/>
               <w:spacing w:line="240" w:lineRule="auto"/>
               <w:rPr>
@@ -377,6 +389,7 @@
           </w:p>
           <w:p>
             <w:pPr>
+              <w:pageBreakBefore w:val="0"/>
               <w:widowControl w:val="0"/>
               <w:spacing w:line="240" w:lineRule="auto"/>
               <w:rPr>
@@ -399,6 +412,7 @@
           </w:p>
           <w:p>
             <w:pPr>
+              <w:pageBreakBefore w:val="0"/>
               <w:widowControl w:val="0"/>
               <w:spacing w:line="240" w:lineRule="auto"/>
               <w:rPr>
@@ -455,6 +469,7 @@
           </w:tcPr>
           <w:p>
             <w:pPr>
+              <w:pageBreakBefore w:val="0"/>
               <w:widowControl w:val="0"/>
               <w:spacing w:line="240" w:lineRule="auto"/>
               <w:rPr>
@@ -475,6 +490,7 @@
           </w:p>
           <w:p>
             <w:pPr>
+              <w:pageBreakBefore w:val="0"/>
               <w:widowControl w:val="0"/>
               <w:spacing w:line="240" w:lineRule="auto"/>
               <w:rPr>
@@ -491,6 +507,7 @@
           </w:p>
           <w:p>
             <w:pPr>
+              <w:pageBreakBefore w:val="0"/>
               <w:widowControl w:val="0"/>
               <w:spacing w:line="240" w:lineRule="auto"/>
               <w:rPr>
@@ -530,6 +547,7 @@
           </w:p>
           <w:p>
             <w:pPr>
+              <w:pageBreakBefore w:val="0"/>
               <w:widowControl w:val="0"/>
               <w:spacing w:line="240" w:lineRule="auto"/>
               <w:rPr>
@@ -588,6 +606,7 @@
           </w:p>
           <w:p>
             <w:pPr>
+              <w:pageBreakBefore w:val="0"/>
               <w:widowControl w:val="0"/>
               <w:spacing w:line="240" w:lineRule="auto"/>
               <w:rPr>
@@ -655,6 +674,7 @@
           </w:p>
           <w:p>
             <w:pPr>
+              <w:pageBreakBefore w:val="0"/>
               <w:widowControl w:val="0"/>
               <w:spacing w:line="240" w:lineRule="auto"/>
               <w:rPr>
@@ -775,6 +795,7 @@
           </w:tcPr>
           <w:p>
             <w:pPr>
+              <w:pageBreakBefore w:val="0"/>
               <w:widowControl w:val="0"/>
               <w:spacing w:line="240" w:lineRule="auto"/>
               <w:rPr>
@@ -795,6 +816,7 @@
           </w:p>
           <w:p>
             <w:pPr>
+              <w:pageBreakBefore w:val="0"/>
               <w:widowControl w:val="0"/>
               <w:spacing w:line="240" w:lineRule="auto"/>
               <w:rPr>
@@ -811,6 +833,7 @@
           </w:p>
           <w:p>
             <w:pPr>
+              <w:pageBreakBefore w:val="0"/>
               <w:widowControl w:val="0"/>
               <w:spacing w:line="240" w:lineRule="auto"/>
               <w:rPr>
@@ -904,6 +927,7 @@
           </w:p>
           <w:p>
             <w:pPr>
+              <w:pageBreakBefore w:val="0"/>
               <w:widowControl w:val="0"/>
               <w:spacing w:line="240" w:lineRule="auto"/>
               <w:rPr>
@@ -1000,6 +1024,7 @@
           </w:p>
           <w:p>
             <w:pPr>
+              <w:pageBreakBefore w:val="0"/>
               <w:widowControl w:val="0"/>
               <w:spacing w:after="0" w:line="240" w:lineRule="auto"/>
               <w:rPr>
@@ -1074,6 +1099,7 @@
           </w:p>
           <w:p>
             <w:pPr>
+              <w:pageBreakBefore w:val="0"/>
               <w:widowControl w:val="0"/>
               <w:spacing w:after="0" w:line="240" w:lineRule="auto"/>
               <w:rPr>
@@ -1133,6 +1159,7 @@
           </w:p>
           <w:p>
             <w:pPr>
+              <w:pageBreakBefore w:val="0"/>
               <w:widowControl w:val="0"/>
               <w:spacing w:after="0" w:line="240" w:lineRule="auto"/>
               <w:rPr>
@@ -1149,6 +1176,7 @@
           </w:p>
           <w:p>
             <w:pPr>
+              <w:pageBreakBefore w:val="0"/>
               <w:widowControl w:val="0"/>
               <w:spacing w:after="200" w:line="240" w:lineRule="auto"/>
               <w:rPr>
@@ -1194,6 +1222,7 @@
           </w:p>
           <w:p>
             <w:pPr>
+              <w:pageBreakBefore w:val="0"/>
               <w:widowControl w:val="0"/>
               <w:spacing w:line="240" w:lineRule="auto"/>
               <w:rPr>
@@ -1233,6 +1262,7 @@
           </w:p>
           <w:p>
             <w:pPr>
+              <w:pageBreakBefore w:val="0"/>
               <w:widowControl w:val="0"/>
               <w:spacing w:line="240" w:lineRule="auto"/>
               <w:rPr>
@@ -1272,6 +1302,7 @@
           </w:p>
           <w:p>
             <w:pPr>
+              <w:pageBreakBefore w:val="0"/>
               <w:widowControl w:val="0"/>
               <w:spacing w:after="200" w:line="240" w:lineRule="auto"/>
               <w:rPr>
@@ -1324,6 +1355,7 @@
           </w:tcPr>
           <w:p>
             <w:pPr>
+              <w:pageBreakBefore w:val="0"/>
               <w:widowControl w:val="0"/>
               <w:spacing w:line="240" w:lineRule="auto"/>
               <w:rPr>
@@ -1344,6 +1376,7 @@
           </w:p>
           <w:p>
             <w:pPr>
+              <w:pageBreakBefore w:val="0"/>
               <w:widowControl w:val="0"/>
               <w:spacing w:line="240" w:lineRule="auto"/>
               <w:rPr>
@@ -1361,6 +1394,7 @@
           </w:p>
           <w:p>
             <w:pPr>
+              <w:pageBreakBefore w:val="0"/>
               <w:widowControl w:val="0"/>
               <w:spacing w:line="240" w:lineRule="auto"/>
               <w:rPr>
@@ -1400,6 +1434,7 @@
           </w:p>
           <w:p>
             <w:pPr>
+              <w:pageBreakBefore w:val="0"/>
               <w:widowControl w:val="0"/>
               <w:spacing w:line="240" w:lineRule="auto"/>
               <w:rPr>
@@ -1439,6 +1474,7 @@
           </w:p>
           <w:p>
             <w:pPr>
+              <w:pageBreakBefore w:val="0"/>
               <w:widowControl w:val="0"/>
               <w:spacing w:line="240" w:lineRule="auto"/>
               <w:rPr>
@@ -1478,6 +1514,7 @@
           </w:p>
           <w:p>
             <w:pPr>
+              <w:pageBreakBefore w:val="0"/>
               <w:widowControl w:val="0"/>
               <w:spacing w:line="240" w:lineRule="auto"/>
               <w:rPr>
@@ -1517,6 +1554,7 @@
           </w:p>
           <w:p>
             <w:pPr>
+              <w:pageBreakBefore w:val="0"/>
               <w:widowControl w:val="0"/>
               <w:spacing w:line="240" w:lineRule="auto"/>
               <w:rPr>
@@ -1575,22 +1613,24 @@
           </w:p>
           <w:p>
             <w:pPr>
-              <w:widowControl w:val="0"/>
-              <w:spacing w:line="240" w:lineRule="auto"/>
-              <w:rPr>
-                <w:rFonts w:ascii="Consolas" w:cs="Consolas" w:eastAsia="Consolas" w:hAnsi="Consolas"/>
-                <w:sz w:val="18"/>
-                <w:szCs w:val="18"/>
-              </w:rPr>
-            </w:pPr>
-            <w:r>
-              <w:rPr>
-                <w:rtl w:val="0"/>
-              </w:rPr>
-            </w:r>
-          </w:p>
-          <w:p>
-            <w:pPr>
+              <w:pageBreakBefore w:val="0"/>
+              <w:widowControl w:val="0"/>
+              <w:spacing w:line="240" w:lineRule="auto"/>
+              <w:rPr>
+                <w:rFonts w:ascii="Consolas" w:cs="Consolas" w:eastAsia="Consolas" w:hAnsi="Consolas"/>
+                <w:sz w:val="18"/>
+                <w:szCs w:val="18"/>
+              </w:rPr>
+            </w:pPr>
+            <w:r>
+              <w:rPr>
+                <w:rtl w:val="0"/>
+              </w:rPr>
+            </w:r>
+          </w:p>
+          <w:p>
+            <w:pPr>
+              <w:pageBreakBefore w:val="0"/>
               <w:widowControl w:val="0"/>
               <w:spacing w:line="240" w:lineRule="auto"/>
               <w:rPr>
@@ -1627,6 +1667,7 @@
           </w:p>
           <w:p>
             <w:pPr>
+              <w:pageBreakBefore w:val="0"/>
               <w:widowControl w:val="0"/>
               <w:spacing w:line="240" w:lineRule="auto"/>
               <w:rPr>
@@ -1666,6 +1707,7 @@
           </w:p>
           <w:p>
             <w:pPr>
+              <w:pageBreakBefore w:val="0"/>
               <w:widowControl w:val="0"/>
               <w:spacing w:line="240" w:lineRule="auto"/>
               <w:rPr>
@@ -1692,6 +1734,7 @@
           </w:p>
           <w:p>
             <w:pPr>
+              <w:pageBreakBefore w:val="0"/>
               <w:widowControl w:val="0"/>
               <w:spacing w:line="240" w:lineRule="auto"/>
               <w:rPr>
@@ -1731,6 +1774,7 @@
           </w:p>
           <w:p>
             <w:pPr>
+              <w:pageBreakBefore w:val="0"/>
               <w:widowControl w:val="0"/>
               <w:spacing w:line="240" w:lineRule="auto"/>
               <w:rPr>
@@ -1770,22 +1814,24 @@
           </w:p>
           <w:p>
             <w:pPr>
-              <w:widowControl w:val="0"/>
-              <w:spacing w:line="240" w:lineRule="auto"/>
-              <w:rPr>
-                <w:rFonts w:ascii="Consolas" w:cs="Consolas" w:eastAsia="Consolas" w:hAnsi="Consolas"/>
-                <w:sz w:val="18"/>
-                <w:szCs w:val="18"/>
-              </w:rPr>
-            </w:pPr>
-            <w:r>
-              <w:rPr>
-                <w:rtl w:val="0"/>
-              </w:rPr>
-            </w:r>
-          </w:p>
-          <w:p>
-            <w:pPr>
+              <w:pageBreakBefore w:val="0"/>
+              <w:widowControl w:val="0"/>
+              <w:spacing w:line="240" w:lineRule="auto"/>
+              <w:rPr>
+                <w:rFonts w:ascii="Consolas" w:cs="Consolas" w:eastAsia="Consolas" w:hAnsi="Consolas"/>
+                <w:sz w:val="18"/>
+                <w:szCs w:val="18"/>
+              </w:rPr>
+            </w:pPr>
+            <w:r>
+              <w:rPr>
+                <w:rtl w:val="0"/>
+              </w:rPr>
+            </w:r>
+          </w:p>
+          <w:p>
+            <w:pPr>
+              <w:pageBreakBefore w:val="0"/>
               <w:widowControl w:val="0"/>
               <w:spacing w:line="240" w:lineRule="auto"/>
               <w:rPr>
@@ -1825,6 +1871,7 @@
           </w:p>
           <w:p>
             <w:pPr>
+              <w:pageBreakBefore w:val="0"/>
               <w:widowControl w:val="0"/>
               <w:spacing w:line="240" w:lineRule="auto"/>
               <w:rPr>
@@ -1864,6 +1911,7 @@
           </w:p>
           <w:p>
             <w:pPr>
+              <w:pageBreakBefore w:val="0"/>
               <w:widowControl w:val="0"/>
               <w:spacing w:line="240" w:lineRule="auto"/>
               <w:rPr>
@@ -1943,6 +1991,7 @@
             <w:pPr>
               <w:keepNext w:val="0"/>
               <w:keepLines w:val="0"/>
+              <w:pageBreakBefore w:val="0"/>
               <w:widowControl w:val="1"/>
               <w:pBdr>
                 <w:top w:space="0" w:sz="0" w:val="nil"/>
@@ -1992,22 +2041,24 @@
           </w:p>
           <w:p>
             <w:pPr>
-              <w:widowControl w:val="0"/>
-              <w:spacing w:line="240" w:lineRule="auto"/>
-              <w:rPr>
-                <w:rFonts w:ascii="Consolas" w:cs="Consolas" w:eastAsia="Consolas" w:hAnsi="Consolas"/>
-                <w:sz w:val="18"/>
-                <w:szCs w:val="18"/>
-              </w:rPr>
-            </w:pPr>
-            <w:r>
-              <w:rPr>
-                <w:rtl w:val="0"/>
-              </w:rPr>
-            </w:r>
-          </w:p>
-          <w:p>
-            <w:pPr>
+              <w:pageBreakBefore w:val="0"/>
+              <w:widowControl w:val="0"/>
+              <w:spacing w:line="240" w:lineRule="auto"/>
+              <w:rPr>
+                <w:rFonts w:ascii="Consolas" w:cs="Consolas" w:eastAsia="Consolas" w:hAnsi="Consolas"/>
+                <w:sz w:val="18"/>
+                <w:szCs w:val="18"/>
+              </w:rPr>
+            </w:pPr>
+            <w:r>
+              <w:rPr>
+                <w:rtl w:val="0"/>
+              </w:rPr>
+            </w:r>
+          </w:p>
+          <w:p>
+            <w:pPr>
+              <w:pageBreakBefore w:val="0"/>
               <w:widowControl w:val="0"/>
               <w:spacing w:line="240" w:lineRule="auto"/>
               <w:rPr>
@@ -2034,11 +2085,11 @@
           </w:p>
           <w:p>
             <w:pPr>
-              <w:widowControl w:val="0"/>
-              <w:spacing w:line="240" w:lineRule="auto"/>
-              <w:rPr>
-                <w:rFonts w:ascii="Consolas" w:cs="Consolas" w:eastAsia="Consolas" w:hAnsi="Consolas"/>
-                <w:color w:val="6aa84f"/>
+              <w:pageBreakBefore w:val="0"/>
+              <w:widowControl w:val="0"/>
+              <w:spacing w:line="240" w:lineRule="auto"/>
+              <w:rPr>
+                <w:rFonts w:ascii="Consolas" w:cs="Consolas" w:eastAsia="Consolas" w:hAnsi="Consolas"/>
                 <w:sz w:val="18"/>
                 <w:szCs w:val="18"/>
               </w:rPr>
@@ -2072,135 +2123,88 @@
               <w:t xml:space="preserve">)</w:t>
               <w:tab/>
             </w:r>
-            <w:r>
-              <w:rPr>
-                <w:rtl w:val="0"/>
-              </w:rPr>
-            </w:r>
-          </w:p>
-          <w:p>
-            <w:pPr>
-              <w:widowControl w:val="0"/>
-              <w:spacing w:line="240" w:lineRule="auto"/>
+          </w:p>
+          <w:p>
+            <w:pPr>
+              <w:pageBreakBefore w:val="0"/>
+              <w:widowControl w:val="0"/>
+              <w:spacing w:line="240" w:lineRule="auto"/>
+              <w:rPr>
+                <w:rFonts w:ascii="Consolas" w:cs="Consolas" w:eastAsia="Consolas" w:hAnsi="Consolas"/>
+                <w:sz w:val="18"/>
+                <w:szCs w:val="18"/>
+              </w:rPr>
+            </w:pPr>
+            <w:r>
+              <w:rPr>
+                <w:rtl w:val="0"/>
+              </w:rPr>
+            </w:r>
+          </w:p>
+          <w:p>
+            <w:pPr>
+              <w:widowControl w:val="0"/>
+              <w:spacing w:line="240" w:lineRule="auto"/>
+              <w:rPr>
+                <w:rFonts w:ascii="Consolas" w:cs="Consolas" w:eastAsia="Consolas" w:hAnsi="Consolas"/>
+                <w:sz w:val="18"/>
+                <w:szCs w:val="18"/>
+              </w:rPr>
+            </w:pPr>
+            <w:r>
               <w:rPr>
                 <w:rFonts w:ascii="Consolas" w:cs="Consolas" w:eastAsia="Consolas" w:hAnsi="Consolas"/>
                 <w:color w:val="6aa84f"/>
                 <w:sz w:val="18"/>
                 <w:szCs w:val="18"/>
-              </w:rPr>
-            </w:pPr>
-            <w:r>
-              <w:rPr>
-                <w:rtl w:val="0"/>
-              </w:rPr>
-            </w:r>
-          </w:p>
-          <w:p>
-            <w:pPr>
-              <w:widowControl w:val="0"/>
-              <w:spacing w:line="240" w:lineRule="auto"/>
-              <w:rPr>
-                <w:rFonts w:ascii="Consolas" w:cs="Consolas" w:eastAsia="Consolas" w:hAnsi="Consolas"/>
-                <w:sz w:val="18"/>
-                <w:szCs w:val="18"/>
-              </w:rPr>
-            </w:pPr>
-            <w:r>
-              <w:rPr>
-                <w:rFonts w:ascii="Consolas" w:cs="Consolas" w:eastAsia="Consolas" w:hAnsi="Consolas"/>
-                <w:sz w:val="18"/>
-                <w:szCs w:val="18"/>
-                <w:rtl w:val="0"/>
-              </w:rPr>
-              <w:t xml:space="preserve">aggregate(</w:t>
-            </w:r>
-            <w:r>
-              <w:rPr>
-                <w:rFonts w:ascii="Consolas" w:cs="Consolas" w:eastAsia="Consolas" w:hAnsi="Consolas"/>
-                <w:color w:val="e06666"/>
-                <w:sz w:val="18"/>
-                <w:szCs w:val="18"/>
-                <w:rtl w:val="0"/>
-              </w:rPr>
-              <w:t xml:space="preserve">Happiness </w:t>
-            </w:r>
-            <w:r>
-              <w:rPr>
-                <w:rFonts w:ascii="Consolas" w:cs="Consolas" w:eastAsia="Consolas" w:hAnsi="Consolas"/>
-                <w:sz w:val="18"/>
-                <w:szCs w:val="18"/>
-                <w:rtl w:val="0"/>
-              </w:rPr>
-              <w:t xml:space="preserve">~</w:t>
-            </w:r>
-            <w:r>
-              <w:rPr>
-                <w:rFonts w:ascii="Consolas" w:cs="Consolas" w:eastAsia="Consolas" w:hAnsi="Consolas"/>
-                <w:color w:val="e06666"/>
-                <w:sz w:val="18"/>
-                <w:szCs w:val="18"/>
-                <w:rtl w:val="0"/>
-              </w:rPr>
-              <w:t xml:space="preserve"> Region</w:t>
-            </w:r>
-            <w:r>
-              <w:rPr>
-                <w:rFonts w:ascii="Consolas" w:cs="Consolas" w:eastAsia="Consolas" w:hAnsi="Consolas"/>
-                <w:sz w:val="18"/>
-                <w:szCs w:val="18"/>
-                <w:rtl w:val="0"/>
-              </w:rPr>
-              <w:t xml:space="preserve">, data =</w:t>
-            </w:r>
-            <w:r>
-              <w:rPr>
-                <w:rFonts w:ascii="Consolas" w:cs="Consolas" w:eastAsia="Consolas" w:hAnsi="Consolas"/>
-                <w:color w:val="e06666"/>
-                <w:sz w:val="18"/>
-                <w:szCs w:val="18"/>
-                <w:rtl w:val="0"/>
-              </w:rPr>
-              <w:t xml:space="preserve"> HappyPlanetIndex, </w:t>
-            </w:r>
-            <w:r>
-              <w:rPr>
-                <w:rFonts w:ascii="Consolas" w:cs="Consolas" w:eastAsia="Consolas" w:hAnsi="Consolas"/>
-                <w:sz w:val="18"/>
-                <w:szCs w:val="18"/>
-                <w:rtl w:val="0"/>
-              </w:rPr>
-              <w:t xml:space="preserve">FUN =</w:t>
-            </w:r>
-            <w:r>
-              <w:rPr>
-                <w:rFonts w:ascii="Consolas" w:cs="Consolas" w:eastAsia="Consolas" w:hAnsi="Consolas"/>
-                <w:color w:val="e06666"/>
-                <w:sz w:val="18"/>
-                <w:szCs w:val="18"/>
-                <w:rtl w:val="0"/>
-              </w:rPr>
-              <w:t xml:space="preserve"> mean</w:t>
-            </w:r>
-            <w:r>
-              <w:rPr>
-                <w:rFonts w:ascii="Consolas" w:cs="Consolas" w:eastAsia="Consolas" w:hAnsi="Consolas"/>
-                <w:sz w:val="18"/>
-                <w:szCs w:val="18"/>
-                <w:rtl w:val="0"/>
-              </w:rPr>
-              <w:t xml:space="preserve">)</w:t>
-            </w:r>
-          </w:p>
-          <w:p>
-            <w:pPr>
-              <w:widowControl w:val="0"/>
-              <w:spacing w:line="240" w:lineRule="auto"/>
-              <w:rPr>
-                <w:rFonts w:ascii="Consolas" w:cs="Consolas" w:eastAsia="Consolas" w:hAnsi="Consolas"/>
-                <w:sz w:val="18"/>
-                <w:szCs w:val="18"/>
-              </w:rPr>
-            </w:pPr>
+                <w:rtl w:val="0"/>
+              </w:rPr>
+              <w:t xml:space="preserve"># creates data frame from csv file</w:t>
+            </w:r>
+            <w:r>
+              <w:rPr>
+                <w:rtl w:val="0"/>
+              </w:rPr>
+            </w:r>
+          </w:p>
+          <w:p>
+            <w:pPr>
+              <w:widowControl w:val="0"/>
+              <w:spacing w:line="240" w:lineRule="auto"/>
+              <w:rPr>
+                <w:rFonts w:ascii="Consolas" w:cs="Consolas" w:eastAsia="Consolas" w:hAnsi="Consolas"/>
+                <w:sz w:val="18"/>
+                <w:szCs w:val="18"/>
+              </w:rPr>
+            </w:pPr>
+            <w:r>
+              <w:rPr>
+                <w:rFonts w:ascii="Consolas" w:cs="Consolas" w:eastAsia="Consolas" w:hAnsi="Consolas"/>
+                <w:sz w:val="18"/>
+                <w:szCs w:val="18"/>
+                <w:rtl w:val="0"/>
+              </w:rPr>
+              <w:t xml:space="preserve">newdataframe &lt;- read.csv(</w:t>
+            </w:r>
+            <w:r>
+              <w:rPr>
+                <w:rFonts w:ascii="Consolas" w:cs="Consolas" w:eastAsia="Consolas" w:hAnsi="Consolas"/>
+                <w:color w:val="e06666"/>
+                <w:sz w:val="18"/>
+                <w:szCs w:val="18"/>
+                <w:rtl w:val="0"/>
+              </w:rPr>
+              <w:t xml:space="preserve">"long-csv-link-from-published-google-spreadsheet"</w:t>
+            </w:r>
+            <w:r>
+              <w:rPr>
+                <w:rFonts w:ascii="Consolas" w:cs="Consolas" w:eastAsia="Consolas" w:hAnsi="Consolas"/>
+                <w:sz w:val="18"/>
+                <w:szCs w:val="18"/>
+                <w:rtl w:val="0"/>
+              </w:rPr>
+              <w:t xml:space="preserve">, header = TRUE)</w:t>
+            </w:r>
             <w:r>
               <w:rPr>
                 <w:rtl w:val="0"/>
@@ -2211,7 +2215,9 @@
       </w:tr>
       <w:tr>
         <w:trPr>
+          <w:cantSplit w:val="0"/>
           <w:trHeight w:val="400" w:hRule="atLeast"/>
+          <w:tblHeader w:val="0"/>
         </w:trPr>
         <w:tc>
           <w:tcPr>
@@ -2226,6 +2232,7 @@
           </w:tcPr>
           <w:p>
             <w:pPr>
+              <w:pageBreakBefore w:val="0"/>
               <w:widowControl w:val="0"/>
               <w:spacing w:line="240" w:lineRule="auto"/>
               <w:rPr>
@@ -2246,6 +2253,7 @@
           </w:p>
           <w:p>
             <w:pPr>
+              <w:pageBreakBefore w:val="0"/>
               <w:widowControl w:val="0"/>
               <w:spacing w:line="240" w:lineRule="auto"/>
               <w:rPr>
@@ -2262,6 +2270,7 @@
           </w:p>
           <w:p>
             <w:pPr>
+              <w:pageBreakBefore w:val="0"/>
               <w:widowControl w:val="0"/>
               <w:spacing w:line="240" w:lineRule="auto"/>
               <w:rPr>
@@ -2307,6 +2316,7 @@
           </w:p>
           <w:p>
             <w:pPr>
+              <w:pageBreakBefore w:val="0"/>
               <w:widowControl w:val="0"/>
               <w:spacing w:line="240" w:lineRule="auto"/>
               <w:rPr>
@@ -2327,6 +2337,7 @@
           </w:p>
           <w:p>
             <w:pPr>
+              <w:pageBreakBefore w:val="0"/>
               <w:widowControl w:val="0"/>
               <w:spacing w:line="240" w:lineRule="auto"/>
               <w:rPr>
@@ -2347,22 +2358,24 @@
           </w:p>
           <w:p>
             <w:pPr>
-              <w:widowControl w:val="0"/>
-              <w:spacing w:line="240" w:lineRule="auto"/>
-              <w:rPr>
-                <w:rFonts w:ascii="Consolas" w:cs="Consolas" w:eastAsia="Consolas" w:hAnsi="Consolas"/>
-                <w:sz w:val="18"/>
-                <w:szCs w:val="18"/>
-              </w:rPr>
-            </w:pPr>
-            <w:r>
-              <w:rPr>
-                <w:rtl w:val="0"/>
-              </w:rPr>
-            </w:r>
-          </w:p>
-          <w:p>
-            <w:pPr>
+              <w:pageBreakBefore w:val="0"/>
+              <w:widowControl w:val="0"/>
+              <w:spacing w:line="240" w:lineRule="auto"/>
+              <w:rPr>
+                <w:rFonts w:ascii="Consolas" w:cs="Consolas" w:eastAsia="Consolas" w:hAnsi="Consolas"/>
+                <w:sz w:val="18"/>
+                <w:szCs w:val="18"/>
+              </w:rPr>
+            </w:pPr>
+            <w:r>
+              <w:rPr>
+                <w:rtl w:val="0"/>
+              </w:rPr>
+            </w:r>
+          </w:p>
+          <w:p>
+            <w:pPr>
+              <w:pageBreakBefore w:val="0"/>
               <w:widowControl w:val="0"/>
               <w:spacing w:line="240" w:lineRule="auto"/>
               <w:rPr>
@@ -2389,6 +2402,7 @@
           </w:p>
           <w:p>
             <w:pPr>
+              <w:pageBreakBefore w:val="0"/>
               <w:widowControl w:val="0"/>
               <w:spacing w:line="240" w:lineRule="auto"/>
               <w:rPr>
@@ -2449,23 +2463,25 @@
           </w:p>
           <w:p>
             <w:pPr>
-              <w:widowControl w:val="0"/>
-              <w:spacing w:line="240" w:lineRule="auto"/>
-              <w:rPr>
-                <w:rFonts w:ascii="Consolas" w:cs="Consolas" w:eastAsia="Consolas" w:hAnsi="Consolas"/>
-                <w:color w:val="e06666"/>
-                <w:sz w:val="18"/>
-                <w:szCs w:val="18"/>
-              </w:rPr>
-            </w:pPr>
-            <w:r>
-              <w:rPr>
-                <w:rtl w:val="0"/>
-              </w:rPr>
-            </w:r>
-          </w:p>
-          <w:p>
-            <w:pPr>
+              <w:pageBreakBefore w:val="0"/>
+              <w:widowControl w:val="0"/>
+              <w:spacing w:line="240" w:lineRule="auto"/>
+              <w:rPr>
+                <w:rFonts w:ascii="Consolas" w:cs="Consolas" w:eastAsia="Consolas" w:hAnsi="Consolas"/>
+                <w:color w:val="e06666"/>
+                <w:sz w:val="18"/>
+                <w:szCs w:val="18"/>
+              </w:rPr>
+            </w:pPr>
+            <w:r>
+              <w:rPr>
+                <w:rtl w:val="0"/>
+              </w:rPr>
+            </w:r>
+          </w:p>
+          <w:p>
+            <w:pPr>
+              <w:pageBreakBefore w:val="0"/>
               <w:widowControl w:val="0"/>
               <w:spacing w:line="240" w:lineRule="auto"/>
               <w:rPr>
@@ -2505,6 +2521,7 @@
           </w:p>
           <w:p>
             <w:pPr>
+              <w:pageBreakBefore w:val="0"/>
               <w:widowControl w:val="0"/>
               <w:spacing w:line="240" w:lineRule="auto"/>
               <w:rPr>
@@ -2546,6 +2563,7 @@
           </w:p>
           <w:p>
             <w:pPr>
+              <w:pageBreakBefore w:val="0"/>
               <w:widowControl w:val="0"/>
               <w:spacing w:line="240" w:lineRule="auto"/>
               <w:rPr>
@@ -2601,6 +2619,7 @@
           </w:tcPr>
           <w:p>
             <w:pPr>
+              <w:pageBreakBefore w:val="0"/>
               <w:widowControl w:val="0"/>
               <w:spacing w:line="240" w:lineRule="auto"/>
               <w:rPr>
@@ -2621,6 +2640,7 @@
           </w:p>
           <w:p>
             <w:pPr>
+              <w:pageBreakBefore w:val="0"/>
               <w:widowControl w:val="0"/>
               <w:spacing w:line="240" w:lineRule="auto"/>
               <w:rPr>
@@ -2637,6 +2657,7 @@
           </w:p>
           <w:p>
             <w:pPr>
+              <w:pageBreakBefore w:val="0"/>
               <w:widowControl w:val="0"/>
               <w:spacing w:line="240" w:lineRule="auto"/>
               <w:rPr>
@@ -2676,6 +2697,7 @@
           </w:p>
           <w:p>
             <w:pPr>
+              <w:pageBreakBefore w:val="0"/>
               <w:widowControl w:val="0"/>
               <w:spacing w:line="240" w:lineRule="auto"/>
               <w:rPr>
@@ -2721,6 +2743,7 @@
           </w:p>
           <w:p>
             <w:pPr>
+              <w:pageBreakBefore w:val="0"/>
               <w:widowControl w:val="0"/>
               <w:spacing w:line="240" w:lineRule="auto"/>
               <w:rPr>
@@ -2760,6 +2783,7 @@
           </w:p>
           <w:p>
             <w:pPr>
+              <w:pageBreakBefore w:val="0"/>
               <w:widowControl w:val="0"/>
               <w:spacing w:line="240" w:lineRule="auto"/>
               <w:rPr>
@@ -2833,6 +2857,7 @@
           </w:p>
           <w:p>
             <w:pPr>
+              <w:pageBreakBefore w:val="0"/>
               <w:widowControl w:val="0"/>
               <w:spacing w:line="240" w:lineRule="auto"/>
               <w:rPr>
@@ -2925,6 +2950,7 @@
           </w:p>
           <w:p>
             <w:pPr>
+              <w:pageBreakBefore w:val="0"/>
               <w:widowControl w:val="0"/>
               <w:spacing w:line="240" w:lineRule="auto"/>
               <w:rPr>
@@ -3002,22 +3028,24 @@
           </w:p>
           <w:p>
             <w:pPr>
-              <w:widowControl w:val="0"/>
-              <w:spacing w:line="240" w:lineRule="auto"/>
-              <w:rPr>
-                <w:rFonts w:ascii="Consolas" w:cs="Consolas" w:eastAsia="Consolas" w:hAnsi="Consolas"/>
-                <w:sz w:val="18"/>
-                <w:szCs w:val="18"/>
-              </w:rPr>
-            </w:pPr>
-            <w:r>
-              <w:rPr>
-                <w:rtl w:val="0"/>
-              </w:rPr>
-            </w:r>
-          </w:p>
-          <w:p>
-            <w:pPr>
+              <w:pageBreakBefore w:val="0"/>
+              <w:widowControl w:val="0"/>
+              <w:spacing w:line="240" w:lineRule="auto"/>
+              <w:rPr>
+                <w:rFonts w:ascii="Consolas" w:cs="Consolas" w:eastAsia="Consolas" w:hAnsi="Consolas"/>
+                <w:sz w:val="18"/>
+                <w:szCs w:val="18"/>
+              </w:rPr>
+            </w:pPr>
+            <w:r>
+              <w:rPr>
+                <w:rtl w:val="0"/>
+              </w:rPr>
+            </w:r>
+          </w:p>
+          <w:p>
+            <w:pPr>
+              <w:pageBreakBefore w:val="0"/>
               <w:widowControl w:val="0"/>
               <w:spacing w:line="240" w:lineRule="auto"/>
               <w:rPr>
@@ -3100,6 +3128,7 @@
           </w:p>
           <w:p>
             <w:pPr>
+              <w:pageBreakBefore w:val="0"/>
               <w:widowControl w:val="0"/>
               <w:spacing w:line="240" w:lineRule="auto"/>
               <w:rPr>
@@ -3148,6 +3177,7 @@
           </w:p>
           <w:p>
             <w:pPr>
+              <w:pageBreakBefore w:val="0"/>
               <w:widowControl w:val="0"/>
               <w:spacing w:line="240" w:lineRule="auto"/>
               <w:rPr>
@@ -3174,6 +3204,7 @@
           </w:p>
           <w:p>
             <w:pPr>
+              <w:pageBreakBefore w:val="0"/>
               <w:widowControl w:val="0"/>
               <w:spacing w:line="240" w:lineRule="auto"/>
               <w:rPr>
@@ -3222,6 +3253,7 @@
           </w:p>
           <w:p>
             <w:pPr>
+              <w:pageBreakBefore w:val="0"/>
               <w:widowControl w:val="0"/>
               <w:spacing w:line="240" w:lineRule="auto"/>
               <w:rPr>
@@ -3279,6 +3311,7 @@
           </w:tcPr>
           <w:p>
             <w:pPr>
+              <w:pageBreakBefore w:val="0"/>
               <w:widowControl w:val="0"/>
               <w:spacing w:line="240" w:lineRule="auto"/>
               <w:rPr>
@@ -3299,6 +3332,7 @@
           </w:p>
           <w:p>
             <w:pPr>
+              <w:pageBreakBefore w:val="0"/>
               <w:widowControl w:val="0"/>
               <w:spacing w:line="240" w:lineRule="auto"/>
               <w:rPr>
@@ -3315,6 +3349,7 @@
           </w:p>
           <w:p>
             <w:pPr>
+              <w:pageBreakBefore w:val="0"/>
               <w:widowControl w:val="0"/>
               <w:spacing w:line="240" w:lineRule="auto"/>
               <w:rPr>
@@ -3354,22 +3389,24 @@
           </w:p>
           <w:p>
             <w:pPr>
-              <w:widowControl w:val="0"/>
-              <w:spacing w:line="240" w:lineRule="auto"/>
-              <w:rPr>
-                <w:rFonts w:ascii="Consolas" w:cs="Consolas" w:eastAsia="Consolas" w:hAnsi="Consolas"/>
-                <w:sz w:val="18"/>
-                <w:szCs w:val="18"/>
-              </w:rPr>
-            </w:pPr>
-            <w:r>
-              <w:rPr>
-                <w:rtl w:val="0"/>
-              </w:rPr>
-            </w:r>
-          </w:p>
-          <w:p>
-            <w:pPr>
+              <w:pageBreakBefore w:val="0"/>
+              <w:widowControl w:val="0"/>
+              <w:spacing w:line="240" w:lineRule="auto"/>
+              <w:rPr>
+                <w:rFonts w:ascii="Consolas" w:cs="Consolas" w:eastAsia="Consolas" w:hAnsi="Consolas"/>
+                <w:sz w:val="18"/>
+                <w:szCs w:val="18"/>
+              </w:rPr>
+            </w:pPr>
+            <w:r>
+              <w:rPr>
+                <w:rtl w:val="0"/>
+              </w:rPr>
+            </w:r>
+          </w:p>
+          <w:p>
+            <w:pPr>
+              <w:pageBreakBefore w:val="0"/>
               <w:widowControl w:val="0"/>
               <w:spacing w:line="240" w:lineRule="auto"/>
               <w:rPr>
@@ -3420,22 +3457,24 @@
           </w:p>
           <w:p>
             <w:pPr>
-              <w:widowControl w:val="0"/>
-              <w:spacing w:line="240" w:lineRule="auto"/>
-              <w:rPr>
-                <w:rFonts w:ascii="Consolas" w:cs="Consolas" w:eastAsia="Consolas" w:hAnsi="Consolas"/>
-                <w:sz w:val="18"/>
-                <w:szCs w:val="18"/>
-              </w:rPr>
-            </w:pPr>
-            <w:r>
-              <w:rPr>
-                <w:rtl w:val="0"/>
-              </w:rPr>
-            </w:r>
-          </w:p>
-          <w:p>
-            <w:pPr>
+              <w:pageBreakBefore w:val="0"/>
+              <w:widowControl w:val="0"/>
+              <w:spacing w:line="240" w:lineRule="auto"/>
+              <w:rPr>
+                <w:rFonts w:ascii="Consolas" w:cs="Consolas" w:eastAsia="Consolas" w:hAnsi="Consolas"/>
+                <w:sz w:val="18"/>
+                <w:szCs w:val="18"/>
+              </w:rPr>
+            </w:pPr>
+            <w:r>
+              <w:rPr>
+                <w:rtl w:val="0"/>
+              </w:rPr>
+            </w:r>
+          </w:p>
+          <w:p>
+            <w:pPr>
+              <w:pageBreakBefore w:val="0"/>
               <w:widowControl w:val="0"/>
               <w:spacing w:line="240" w:lineRule="auto"/>
               <w:rPr>
@@ -3462,6 +3501,7 @@
           </w:p>
           <w:p>
             <w:pPr>
+              <w:pageBreakBefore w:val="0"/>
               <w:widowControl w:val="0"/>
               <w:spacing w:line="240" w:lineRule="auto"/>
               <w:rPr>
@@ -3520,6 +3560,7 @@
           </w:p>
           <w:p>
             <w:pPr>
+              <w:pageBreakBefore w:val="0"/>
               <w:widowControl w:val="0"/>
               <w:spacing w:line="240" w:lineRule="auto"/>
               <w:rPr>
@@ -3542,6 +3583,7 @@
           </w:p>
           <w:p>
             <w:pPr>
+              <w:pageBreakBefore w:val="0"/>
               <w:widowControl w:val="0"/>
               <w:spacing w:line="240" w:lineRule="auto"/>
               <w:rPr>
@@ -3619,22 +3661,24 @@
           </w:p>
           <w:p>
             <w:pPr>
-              <w:widowControl w:val="0"/>
-              <w:spacing w:line="240" w:lineRule="auto"/>
-              <w:rPr>
-                <w:rFonts w:ascii="Consolas" w:cs="Consolas" w:eastAsia="Consolas" w:hAnsi="Consolas"/>
-                <w:sz w:val="18"/>
-                <w:szCs w:val="18"/>
-              </w:rPr>
-            </w:pPr>
-            <w:r>
-              <w:rPr>
-                <w:rtl w:val="0"/>
-              </w:rPr>
-            </w:r>
-          </w:p>
-          <w:p>
-            <w:pPr>
+              <w:pageBreakBefore w:val="0"/>
+              <w:widowControl w:val="0"/>
+              <w:spacing w:line="240" w:lineRule="auto"/>
+              <w:rPr>
+                <w:rFonts w:ascii="Consolas" w:cs="Consolas" w:eastAsia="Consolas" w:hAnsi="Consolas"/>
+                <w:sz w:val="18"/>
+                <w:szCs w:val="18"/>
+              </w:rPr>
+            </w:pPr>
+            <w:r>
+              <w:rPr>
+                <w:rtl w:val="0"/>
+              </w:rPr>
+            </w:r>
+          </w:p>
+          <w:p>
+            <w:pPr>
+              <w:pageBreakBefore w:val="0"/>
               <w:widowControl w:val="0"/>
               <w:spacing w:line="240" w:lineRule="auto"/>
               <w:rPr>
@@ -3661,6 +3705,7 @@
           </w:p>
           <w:p>
             <w:pPr>
+              <w:pageBreakBefore w:val="0"/>
               <w:widowControl w:val="0"/>
               <w:spacing w:line="240" w:lineRule="auto"/>
               <w:rPr>
@@ -3719,6 +3764,7 @@
           </w:tcPr>
           <w:p>
             <w:pPr>
+              <w:pageBreakBefore w:val="0"/>
               <w:widowControl w:val="0"/>
               <w:spacing w:after="0" w:before="0" w:line="240" w:lineRule="auto"/>
               <w:ind w:left="0" w:firstLine="0"/>
@@ -3737,7 +3783,9 @@
       </w:tr>
       <w:tr>
         <w:trPr>
+          <w:cantSplit w:val="0"/>
           <w:trHeight w:val="400" w:hRule="atLeast"/>
+          <w:tblHeader w:val="0"/>
         </w:trPr>
         <w:tc>
           <w:tcPr>
@@ -3755,6 +3803,7 @@
           </w:tcPr>
           <w:p>
             <w:pPr>
+              <w:pageBreakBefore w:val="0"/>
               <w:widowControl w:val="0"/>
               <w:spacing w:line="240" w:lineRule="auto"/>
               <w:rPr>
@@ -3775,6 +3824,7 @@
           </w:p>
           <w:p>
             <w:pPr>
+              <w:pageBreakBefore w:val="0"/>
               <w:widowControl w:val="0"/>
               <w:spacing w:line="240" w:lineRule="auto"/>
               <w:rPr>
@@ -3791,6 +3841,7 @@
           </w:p>
           <w:p>
             <w:pPr>
+              <w:pageBreakBefore w:val="0"/>
               <w:widowControl w:val="0"/>
               <w:spacing w:line="240" w:lineRule="auto"/>
               <w:rPr>
@@ -3817,6 +3868,7 @@
           </w:p>
           <w:p>
             <w:pPr>
+              <w:pageBreakBefore w:val="0"/>
               <w:widowControl w:val="0"/>
               <w:spacing w:line="240" w:lineRule="auto"/>
               <w:rPr>
@@ -3856,6 +3908,7 @@
           </w:p>
           <w:p>
             <w:pPr>
+              <w:pageBreakBefore w:val="0"/>
               <w:widowControl w:val="0"/>
               <w:spacing w:line="240" w:lineRule="auto"/>
               <w:rPr>
@@ -3876,6 +3929,7 @@
           </w:p>
           <w:p>
             <w:pPr>
+              <w:pageBreakBefore w:val="0"/>
               <w:widowControl w:val="0"/>
               <w:spacing w:line="240" w:lineRule="auto"/>
               <w:rPr>
@@ -3906,6 +3960,7 @@
           </w:p>
           <w:p>
             <w:pPr>
+              <w:pageBreakBefore w:val="0"/>
               <w:widowControl w:val="0"/>
               <w:spacing w:line="240" w:lineRule="auto"/>
               <w:rPr>
@@ -3946,6 +4001,7 @@
           </w:p>
           <w:p>
             <w:pPr>
+              <w:pageBreakBefore w:val="0"/>
               <w:widowControl w:val="0"/>
               <w:spacing w:line="240" w:lineRule="auto"/>
               <w:rPr>
@@ -4004,22 +4060,24 @@
           </w:p>
           <w:p>
             <w:pPr>
-              <w:widowControl w:val="0"/>
-              <w:spacing w:line="240" w:lineRule="auto"/>
-              <w:rPr>
-                <w:rFonts w:ascii="Consolas" w:cs="Consolas" w:eastAsia="Consolas" w:hAnsi="Consolas"/>
-                <w:sz w:val="18"/>
-                <w:szCs w:val="18"/>
-              </w:rPr>
-            </w:pPr>
-            <w:r>
-              <w:rPr>
-                <w:rtl w:val="0"/>
-              </w:rPr>
-            </w:r>
-          </w:p>
-          <w:p>
-            <w:pPr>
+              <w:pageBreakBefore w:val="0"/>
+              <w:widowControl w:val="0"/>
+              <w:spacing w:line="240" w:lineRule="auto"/>
+              <w:rPr>
+                <w:rFonts w:ascii="Consolas" w:cs="Consolas" w:eastAsia="Consolas" w:hAnsi="Consolas"/>
+                <w:sz w:val="18"/>
+                <w:szCs w:val="18"/>
+              </w:rPr>
+            </w:pPr>
+            <w:r>
+              <w:rPr>
+                <w:rtl w:val="0"/>
+              </w:rPr>
+            </w:r>
+          </w:p>
+          <w:p>
+            <w:pPr>
+              <w:pageBreakBefore w:val="0"/>
               <w:widowControl w:val="0"/>
               <w:spacing w:line="240" w:lineRule="auto"/>
               <w:rPr>
@@ -4046,6 +4104,7 @@
           </w:p>
           <w:p>
             <w:pPr>
+              <w:pageBreakBefore w:val="0"/>
               <w:widowControl w:val="0"/>
               <w:spacing w:line="240" w:lineRule="auto"/>
               <w:rPr>
@@ -4085,6 +4144,7 @@
           </w:p>
           <w:p>
             <w:pPr>
+              <w:pageBreakBefore w:val="0"/>
               <w:widowControl w:val="0"/>
               <w:spacing w:line="240" w:lineRule="auto"/>
               <w:rPr>
@@ -4117,6 +4177,7 @@
           </w:tcPr>
           <w:p>
             <w:pPr>
+              <w:pageBreakBefore w:val="0"/>
               <w:widowControl w:val="0"/>
               <w:spacing w:line="240" w:lineRule="auto"/>
               <w:rPr>
@@ -4144,6 +4205,7 @@
           </w:p>
           <w:p>
             <w:pPr>
+              <w:pageBreakBefore w:val="0"/>
               <w:widowControl w:val="0"/>
               <w:spacing w:line="240" w:lineRule="auto"/>
               <w:rPr>
@@ -4212,6 +4274,7 @@
           </w:p>
           <w:p>
             <w:pPr>
+              <w:pageBreakBefore w:val="0"/>
               <w:widowControl w:val="0"/>
               <w:spacing w:line="240" w:lineRule="auto"/>
               <w:rPr>
@@ -4238,6 +4301,7 @@
           </w:p>
           <w:p>
             <w:pPr>
+              <w:pageBreakBefore w:val="0"/>
               <w:widowControl w:val="0"/>
               <w:spacing w:line="240" w:lineRule="auto"/>
               <w:rPr>
@@ -4287,23 +4351,25 @@
           </w:p>
           <w:p>
             <w:pPr>
-              <w:widowControl w:val="0"/>
-              <w:spacing w:line="240" w:lineRule="auto"/>
-              <w:rPr>
-                <w:rFonts w:ascii="Consolas" w:cs="Consolas" w:eastAsia="Consolas" w:hAnsi="Consolas"/>
-                <w:color w:val="e06666"/>
-                <w:sz w:val="18"/>
-                <w:szCs w:val="18"/>
-              </w:rPr>
-            </w:pPr>
-            <w:r>
-              <w:rPr>
-                <w:rtl w:val="0"/>
-              </w:rPr>
-            </w:r>
-          </w:p>
-          <w:p>
-            <w:pPr>
+              <w:pageBreakBefore w:val="0"/>
+              <w:widowControl w:val="0"/>
+              <w:spacing w:line="240" w:lineRule="auto"/>
+              <w:rPr>
+                <w:rFonts w:ascii="Consolas" w:cs="Consolas" w:eastAsia="Consolas" w:hAnsi="Consolas"/>
+                <w:color w:val="e06666"/>
+                <w:sz w:val="18"/>
+                <w:szCs w:val="18"/>
+              </w:rPr>
+            </w:pPr>
+            <w:r>
+              <w:rPr>
+                <w:rtl w:val="0"/>
+              </w:rPr>
+            </w:r>
+          </w:p>
+          <w:p>
+            <w:pPr>
+              <w:pageBreakBefore w:val="0"/>
               <w:widowControl w:val="0"/>
               <w:spacing w:line="240" w:lineRule="auto"/>
               <w:rPr>
@@ -4331,6 +4397,7 @@
           </w:p>
           <w:p>
             <w:pPr>
+              <w:pageBreakBefore w:val="0"/>
               <w:widowControl w:val="0"/>
               <w:spacing w:line="240" w:lineRule="auto"/>
               <w:rPr>
@@ -4418,6 +4485,7 @@
           </w:p>
           <w:p>
             <w:pPr>
+              <w:pageBreakBefore w:val="0"/>
               <w:widowControl w:val="0"/>
               <w:spacing w:line="240" w:lineRule="auto"/>
               <w:rPr>
@@ -4444,6 +4512,7 @@
           </w:p>
           <w:p>
             <w:pPr>
+              <w:pageBreakBefore w:val="0"/>
               <w:widowControl w:val="0"/>
               <w:spacing w:line="240" w:lineRule="auto"/>
               <w:rPr>
@@ -4552,6 +4621,7 @@
           </w:tcPr>
           <w:p>
             <w:pPr>
+              <w:pageBreakBefore w:val="0"/>
               <w:widowControl w:val="0"/>
               <w:spacing w:line="240" w:lineRule="auto"/>
               <w:rPr>
@@ -4579,6 +4649,7 @@
           </w:p>
           <w:p>
             <w:pPr>
+              <w:pageBreakBefore w:val="0"/>
               <w:widowControl w:val="0"/>
               <w:spacing w:line="240" w:lineRule="auto"/>
               <w:rPr>
@@ -4704,23 +4775,25 @@
           </w:p>
           <w:p>
             <w:pPr>
-              <w:widowControl w:val="0"/>
-              <w:spacing w:line="240" w:lineRule="auto"/>
-              <w:rPr>
-                <w:rFonts w:ascii="Consolas" w:cs="Consolas" w:eastAsia="Consolas" w:hAnsi="Consolas"/>
-                <w:color w:val="e06666"/>
-                <w:sz w:val="18"/>
-                <w:szCs w:val="18"/>
-              </w:rPr>
-            </w:pPr>
-            <w:r>
-              <w:rPr>
-                <w:rtl w:val="0"/>
-              </w:rPr>
-            </w:r>
-          </w:p>
-          <w:p>
-            <w:pPr>
+              <w:pageBreakBefore w:val="0"/>
+              <w:widowControl w:val="0"/>
+              <w:spacing w:line="240" w:lineRule="auto"/>
+              <w:rPr>
+                <w:rFonts w:ascii="Consolas" w:cs="Consolas" w:eastAsia="Consolas" w:hAnsi="Consolas"/>
+                <w:color w:val="e06666"/>
+                <w:sz w:val="18"/>
+                <w:szCs w:val="18"/>
+              </w:rPr>
+            </w:pPr>
+            <w:r>
+              <w:rPr>
+                <w:rtl w:val="0"/>
+              </w:rPr>
+            </w:r>
+          </w:p>
+          <w:p>
+            <w:pPr>
+              <w:pageBreakBefore w:val="0"/>
               <w:widowControl w:val="0"/>
               <w:spacing w:line="240" w:lineRule="auto"/>
               <w:rPr>
@@ -4747,6 +4820,7 @@
           </w:p>
           <w:p>
             <w:pPr>
+              <w:pageBreakBefore w:val="0"/>
               <w:widowControl w:val="0"/>
               <w:spacing w:line="240" w:lineRule="auto"/>
               <w:rPr>
@@ -4893,6 +4967,7 @@
           </w:tcPr>
           <w:p>
             <w:pPr>
+              <w:pageBreakBefore w:val="0"/>
               <w:widowControl w:val="0"/>
               <w:spacing w:line="240" w:lineRule="auto"/>
               <w:rPr>
@@ -4920,6 +4995,7 @@
           </w:p>
           <w:p>
             <w:pPr>
+              <w:pageBreakBefore w:val="0"/>
               <w:widowControl w:val="0"/>
               <w:spacing w:line="240" w:lineRule="auto"/>
               <w:rPr>
@@ -5051,6 +5127,7 @@
           </w:p>
           <w:p>
             <w:pPr>
+              <w:pageBreakBefore w:val="0"/>
               <w:widowControl w:val="0"/>
               <w:spacing w:line="240" w:lineRule="auto"/>
               <w:rPr>
@@ -5068,6 +5145,7 @@
           </w:p>
           <w:p>
             <w:pPr>
+              <w:pageBreakBefore w:val="0"/>
               <w:widowControl w:val="0"/>
               <w:spacing w:line="240" w:lineRule="auto"/>
               <w:rPr>
@@ -5090,6 +5168,7 @@
           </w:p>
           <w:p>
             <w:pPr>
+              <w:pageBreakBefore w:val="0"/>
               <w:widowControl w:val="0"/>
               <w:spacing w:line="240" w:lineRule="auto"/>
               <w:rPr>
@@ -5221,6 +5300,7 @@
           </w:p>
           <w:p>
             <w:pPr>
+              <w:pageBreakBefore w:val="0"/>
               <w:widowControl w:val="0"/>
               <w:spacing w:line="240" w:lineRule="auto"/>
               <w:rPr>
@@ -5238,6 +5318,7 @@
           </w:p>
           <w:p>
             <w:pPr>
+              <w:pageBreakBefore w:val="0"/>
               <w:widowControl w:val="0"/>
               <w:spacing w:line="240" w:lineRule="auto"/>
               <w:rPr>
@@ -5260,6 +5341,7 @@
           </w:p>
           <w:p>
             <w:pPr>
+              <w:pageBreakBefore w:val="0"/>
               <w:widowControl w:val="0"/>
               <w:spacing w:line="240" w:lineRule="auto"/>
               <w:rPr>
@@ -5337,6 +5419,7 @@
           </w:p>
           <w:p>
             <w:pPr>
+              <w:pageBreakBefore w:val="0"/>
               <w:widowControl w:val="0"/>
               <w:spacing w:line="240" w:lineRule="auto"/>
               <w:rPr>
@@ -5363,6 +5446,7 @@
           </w:p>
           <w:p>
             <w:pPr>
+              <w:pageBreakBefore w:val="0"/>
               <w:widowControl w:val="0"/>
               <w:spacing w:line="240" w:lineRule="auto"/>
               <w:rPr>
@@ -5424,6 +5508,7 @@
     </w:tbl>
     <w:p>
       <w:pPr>
+        <w:pageBreakBefore w:val="0"/>
         <w:spacing w:line="240" w:lineRule="auto"/>
         <w:rPr>
           <w:sz w:val="18"/>
@@ -5441,6 +5526,7 @@
     </w:p>
     <w:p>
       <w:pPr>
+        <w:pageBreakBefore w:val="0"/>
         <w:spacing w:line="240" w:lineRule="auto"/>
         <w:rPr>
           <w:sz w:val="18"/>
@@ -5483,6 +5569,10 @@
         </w:tblGridChange>
       </w:tblGrid>
       <w:tr>
+        <w:trPr>
+          <w:cantSplit w:val="0"/>
+          <w:tblHeader w:val="0"/>
+        </w:trPr>
         <w:tc>
           <w:tcPr>
             <w:shd w:fill="auto" w:val="clear"/>
@@ -5496,6 +5586,7 @@
           </w:tcPr>
           <w:p>
             <w:pPr>
+              <w:pageBreakBefore w:val="0"/>
               <w:widowControl w:val="0"/>
               <w:spacing w:line="240" w:lineRule="auto"/>
               <w:rPr>
@@ -5516,22 +5607,24 @@
           </w:p>
           <w:p>
             <w:pPr>
-              <w:widowControl w:val="0"/>
-              <w:spacing w:line="240" w:lineRule="auto"/>
-              <w:rPr>
-                <w:rFonts w:ascii="Consolas" w:cs="Consolas" w:eastAsia="Consolas" w:hAnsi="Consolas"/>
-                <w:sz w:val="18"/>
-                <w:szCs w:val="18"/>
-              </w:rPr>
-            </w:pPr>
-            <w:r>
-              <w:rPr>
-                <w:rtl w:val="0"/>
-              </w:rPr>
-            </w:r>
-          </w:p>
-          <w:p>
-            <w:pPr>
+              <w:pageBreakBefore w:val="0"/>
+              <w:widowControl w:val="0"/>
+              <w:spacing w:line="240" w:lineRule="auto"/>
+              <w:rPr>
+                <w:rFonts w:ascii="Consolas" w:cs="Consolas" w:eastAsia="Consolas" w:hAnsi="Consolas"/>
+                <w:sz w:val="18"/>
+                <w:szCs w:val="18"/>
+              </w:rPr>
+            </w:pPr>
+            <w:r>
+              <w:rPr>
+                <w:rtl w:val="0"/>
+              </w:rPr>
+            </w:r>
+          </w:p>
+          <w:p>
+            <w:pPr>
+              <w:pageBreakBefore w:val="0"/>
               <w:widowControl w:val="0"/>
               <w:spacing w:line="240" w:lineRule="auto"/>
               <w:rPr>
@@ -5713,6 +5806,7 @@
           </w:p>
           <w:p>
             <w:pPr>
+              <w:pageBreakBefore w:val="0"/>
               <w:widowControl w:val="0"/>
               <w:spacing w:line="240" w:lineRule="auto"/>
               <w:rPr>
@@ -5739,6 +5833,7 @@
           </w:p>
           <w:p>
             <w:pPr>
+              <w:pageBreakBefore w:val="0"/>
               <w:widowControl w:val="0"/>
               <w:spacing w:line="240" w:lineRule="auto"/>
               <w:rPr>
@@ -5806,6 +5901,7 @@
           </w:p>
           <w:p>
             <w:pPr>
+              <w:pageBreakBefore w:val="0"/>
               <w:widowControl w:val="0"/>
               <w:spacing w:line="240" w:lineRule="auto"/>
               <w:rPr>
@@ -5832,6 +5928,7 @@
           </w:p>
           <w:p>
             <w:pPr>
+              <w:pageBreakBefore w:val="0"/>
               <w:widowControl w:val="0"/>
               <w:spacing w:line="240" w:lineRule="auto"/>
               <w:rPr>
@@ -5852,6 +5949,7 @@
           </w:p>
           <w:p>
             <w:pPr>
+              <w:pageBreakBefore w:val="0"/>
               <w:widowControl w:val="0"/>
               <w:spacing w:line="240" w:lineRule="auto"/>
               <w:rPr>
@@ -5874,6 +5972,7 @@
           </w:p>
           <w:p>
             <w:pPr>
+              <w:pageBreakBefore w:val="0"/>
               <w:widowControl w:val="0"/>
               <w:spacing w:line="240" w:lineRule="auto"/>
               <w:rPr>
@@ -5984,6 +6083,7 @@
           </w:p>
           <w:p>
             <w:pPr>
+              <w:pageBreakBefore w:val="0"/>
               <w:widowControl w:val="0"/>
               <w:spacing w:line="240" w:lineRule="auto"/>
               <w:jc w:val="center"/>
@@ -6003,12 +6103,12 @@
                 <wp:inline distB="114300" distT="114300" distL="114300" distR="114300">
                   <wp:extent cx="2300288" cy="1019175"/>
                   <wp:effectExtent b="0" l="0" r="0" t="0"/>
-                  <wp:docPr id="5" name="image7.png"/>
+                  <wp:docPr id="5" name="image8.png"/>
                   <a:graphic>
                     <a:graphicData uri="http://schemas.openxmlformats.org/drawingml/2006/picture">
                       <pic:pic>
                         <pic:nvPicPr>
-                          <pic:cNvPr id="0" name="image7.png"/>
+                          <pic:cNvPr id="0" name="image8.png"/>
                           <pic:cNvPicPr preferRelativeResize="0"/>
                         </pic:nvPicPr>
                         <pic:blipFill>
@@ -6040,6 +6140,7 @@
           </w:p>
           <w:p>
             <w:pPr>
+              <w:pageBreakBefore w:val="0"/>
               <w:widowControl w:val="0"/>
               <w:spacing w:line="240" w:lineRule="auto"/>
               <w:rPr>
@@ -6098,6 +6199,7 @@
           </w:p>
           <w:p>
             <w:pPr>
+              <w:pageBreakBefore w:val="0"/>
               <w:widowControl w:val="0"/>
               <w:spacing w:line="240" w:lineRule="auto"/>
               <w:rPr>
@@ -6142,6 +6244,7 @@
           </w:p>
           <w:p>
             <w:pPr>
+              <w:pageBreakBefore w:val="0"/>
               <w:widowControl w:val="0"/>
               <w:spacing w:line="240" w:lineRule="auto"/>
               <w:jc w:val="center"/>
@@ -6161,12 +6264,12 @@
                 <wp:inline distB="114300" distT="114300" distL="114300" distR="114300">
                   <wp:extent cx="2328863" cy="1405943"/>
                   <wp:effectExtent b="0" l="0" r="0" t="0"/>
-                  <wp:docPr id="4" name="image2.png"/>
+                  <wp:docPr id="4" name="image6.png"/>
                   <a:graphic>
                     <a:graphicData uri="http://schemas.openxmlformats.org/drawingml/2006/picture">
                       <pic:pic>
                         <pic:nvPicPr>
-                          <pic:cNvPr id="0" name="image2.png"/>
+                          <pic:cNvPr id="0" name="image6.png"/>
                           <pic:cNvPicPr preferRelativeResize="0"/>
                         </pic:nvPicPr>
                         <pic:blipFill>
@@ -6198,6 +6301,7 @@
           </w:p>
           <w:p>
             <w:pPr>
+              <w:pageBreakBefore w:val="0"/>
               <w:widowControl w:val="0"/>
               <w:spacing w:line="240" w:lineRule="auto"/>
               <w:rPr>
@@ -6275,6 +6379,7 @@
           </w:p>
           <w:p>
             <w:pPr>
+              <w:pageBreakBefore w:val="0"/>
               <w:widowControl w:val="0"/>
               <w:spacing w:line="240" w:lineRule="auto"/>
               <w:jc w:val="center"/>
@@ -6343,6 +6448,7 @@
           </w:tcPr>
           <w:p>
             <w:pPr>
+              <w:pageBreakBefore w:val="0"/>
               <w:widowControl w:val="0"/>
               <w:spacing w:line="240" w:lineRule="auto"/>
               <w:rPr>
@@ -6420,6 +6526,7 @@
           </w:p>
           <w:p>
             <w:pPr>
+              <w:pageBreakBefore w:val="0"/>
               <w:widowControl w:val="0"/>
               <w:spacing w:line="240" w:lineRule="auto"/>
               <w:jc w:val="center"/>
@@ -6439,12 +6546,12 @@
                 <wp:inline distB="114300" distT="114300" distL="114300" distR="114300">
                   <wp:extent cx="2317074" cy="1395413"/>
                   <wp:effectExtent b="0" l="0" r="0" t="0"/>
-                  <wp:docPr id="3" name="image3.png"/>
+                  <wp:docPr id="3" name="image7.png"/>
                   <a:graphic>
                     <a:graphicData uri="http://schemas.openxmlformats.org/drawingml/2006/picture">
                       <pic:pic>
                         <pic:nvPicPr>
-                          <pic:cNvPr id="0" name="image3.png"/>
+                          <pic:cNvPr id="0" name="image7.png"/>
                           <pic:cNvPicPr preferRelativeResize="0"/>
                         </pic:nvPicPr>
                         <pic:blipFill>
@@ -6476,6 +6583,7 @@
           </w:p>
           <w:p>
             <w:pPr>
+              <w:pageBreakBefore w:val="0"/>
               <w:widowControl w:val="0"/>
               <w:spacing w:line="240" w:lineRule="auto"/>
               <w:rPr>
@@ -6563,6 +6671,7 @@
           </w:p>
           <w:p>
             <w:pPr>
+              <w:pageBreakBefore w:val="0"/>
               <w:widowControl w:val="0"/>
               <w:spacing w:line="240" w:lineRule="auto"/>
               <w:jc w:val="center"/>
@@ -6582,12 +6691,12 @@
                 <wp:inline distB="114300" distT="114300" distL="114300" distR="114300">
                   <wp:extent cx="2386013" cy="1434726"/>
                   <wp:effectExtent b="0" l="0" r="0" t="0"/>
-                  <wp:docPr id="9" name="image1.png"/>
+                  <wp:docPr id="9" name="image5.png"/>
                   <a:graphic>
                     <a:graphicData uri="http://schemas.openxmlformats.org/drawingml/2006/picture">
                       <pic:pic>
                         <pic:nvPicPr>
-                          <pic:cNvPr id="0" name="image1.png"/>
+                          <pic:cNvPr id="0" name="image5.png"/>
                           <pic:cNvPicPr preferRelativeResize="0"/>
                         </pic:nvPicPr>
                         <pic:blipFill>
@@ -6619,6 +6728,7 @@
           </w:p>
           <w:p>
             <w:pPr>
+              <w:pageBreakBefore w:val="0"/>
               <w:widowControl w:val="0"/>
               <w:spacing w:line="240" w:lineRule="auto"/>
               <w:rPr>
@@ -6645,6 +6755,7 @@
           </w:p>
           <w:p>
             <w:pPr>
+              <w:pageBreakBefore w:val="0"/>
               <w:widowControl w:val="0"/>
               <w:spacing w:line="240" w:lineRule="auto"/>
               <w:rPr>
@@ -6716,6 +6827,7 @@
           </w:p>
           <w:p>
             <w:pPr>
+              <w:pageBreakBefore w:val="0"/>
               <w:widowControl w:val="0"/>
               <w:spacing w:line="240" w:lineRule="auto"/>
               <w:jc w:val="center"/>
@@ -6735,12 +6847,12 @@
                 <wp:inline distB="114300" distT="114300" distL="114300" distR="114300">
                   <wp:extent cx="2481263" cy="1038225"/>
                   <wp:effectExtent b="0" l="0" r="0" t="0"/>
-                  <wp:docPr id="6" name="image9.png"/>
+                  <wp:docPr id="6" name="image1.png"/>
                   <a:graphic>
                     <a:graphicData uri="http://schemas.openxmlformats.org/drawingml/2006/picture">
                       <pic:pic>
                         <pic:nvPicPr>
-                          <pic:cNvPr id="0" name="image9.png"/>
+                          <pic:cNvPr id="0" name="image1.png"/>
                           <pic:cNvPicPr preferRelativeResize="0"/>
                         </pic:nvPicPr>
                         <pic:blipFill>
@@ -6774,6 +6886,7 @@
             <w:pPr>
               <w:keepNext w:val="0"/>
               <w:keepLines w:val="0"/>
+              <w:pageBreakBefore w:val="0"/>
               <w:widowControl w:val="0"/>
               <w:pBdr>
                 <w:top w:space="0" w:sz="0" w:val="nil"/>
@@ -6811,6 +6924,7 @@
           </w:tcPr>
           <w:p>
             <w:pPr>
+              <w:pageBreakBefore w:val="0"/>
               <w:widowControl w:val="0"/>
               <w:spacing w:line="240" w:lineRule="auto"/>
               <w:rPr>
@@ -6926,6 +7040,7 @@
           </w:p>
           <w:p>
             <w:pPr>
+              <w:pageBreakBefore w:val="0"/>
               <w:widowControl w:val="0"/>
               <w:spacing w:line="240" w:lineRule="auto"/>
               <w:jc w:val="center"/>
@@ -6945,12 +7060,12 @@
                 <wp:inline distB="114300" distT="114300" distL="114300" distR="114300">
                   <wp:extent cx="2383215" cy="1433513"/>
                   <wp:effectExtent b="0" l="0" r="0" t="0"/>
-                  <wp:docPr id="2" name="image5.png"/>
+                  <wp:docPr id="2" name="image9.png"/>
                   <a:graphic>
                     <a:graphicData uri="http://schemas.openxmlformats.org/drawingml/2006/picture">
                       <pic:pic>
                         <pic:nvPicPr>
-                          <pic:cNvPr id="0" name="image5.png"/>
+                          <pic:cNvPr id="0" name="image9.png"/>
                           <pic:cNvPicPr preferRelativeResize="0"/>
                         </pic:nvPicPr>
                         <pic:blipFill>
@@ -6982,6 +7097,7 @@
           </w:p>
           <w:p>
             <w:pPr>
+              <w:pageBreakBefore w:val="0"/>
               <w:widowControl w:val="0"/>
               <w:spacing w:line="240" w:lineRule="auto"/>
               <w:rPr>
@@ -7163,6 +7279,7 @@
           </w:p>
           <w:p>
             <w:pPr>
+              <w:pageBreakBefore w:val="0"/>
               <w:widowControl w:val="0"/>
               <w:spacing w:line="240" w:lineRule="auto"/>
               <w:jc w:val="center"/>
@@ -7182,12 +7299,12 @@
                 <wp:inline distB="114300" distT="114300" distL="114300" distR="114300">
                   <wp:extent cx="2453134" cy="1481138"/>
                   <wp:effectExtent b="0" l="0" r="0" t="0"/>
-                  <wp:docPr id="7" name="image6.png"/>
+                  <wp:docPr id="7" name="image3.png"/>
                   <a:graphic>
                     <a:graphicData uri="http://schemas.openxmlformats.org/drawingml/2006/picture">
                       <pic:pic>
                         <pic:nvPicPr>
-                          <pic:cNvPr id="0" name="image6.png"/>
+                          <pic:cNvPr id="0" name="image3.png"/>
                           <pic:cNvPicPr preferRelativeResize="0"/>
                         </pic:nvPicPr>
                         <pic:blipFill>
@@ -7219,6 +7336,7 @@
           </w:p>
           <w:p>
             <w:pPr>
+              <w:pageBreakBefore w:val="0"/>
               <w:widowControl w:val="0"/>
               <w:spacing w:after="0" w:before="0" w:line="240" w:lineRule="auto"/>
               <w:rPr>
@@ -7315,6 +7433,7 @@
           </w:p>
           <w:p>
             <w:pPr>
+              <w:pageBreakBefore w:val="0"/>
               <w:widowControl w:val="0"/>
               <w:spacing w:line="240" w:lineRule="auto"/>
               <w:rPr>
@@ -7341,6 +7460,7 @@
           </w:p>
           <w:p>
             <w:pPr>
+              <w:pageBreakBefore w:val="0"/>
               <w:widowControl w:val="0"/>
               <w:spacing w:line="240" w:lineRule="auto"/>
               <w:rPr>
@@ -7422,6 +7542,7 @@
           </w:p>
           <w:p>
             <w:pPr>
+              <w:pageBreakBefore w:val="0"/>
               <w:widowControl w:val="0"/>
               <w:spacing w:line="240" w:lineRule="auto"/>
               <w:jc w:val="center"/>
@@ -7441,12 +7562,12 @@
                 <wp:inline distB="114300" distT="114300" distL="114300" distR="114300">
                   <wp:extent cx="2488947" cy="1500188"/>
                   <wp:effectExtent b="0" l="0" r="0" t="0"/>
-                  <wp:docPr id="1" name="image8.png"/>
+                  <wp:docPr id="1" name="image2.png"/>
                   <a:graphic>
                     <a:graphicData uri="http://schemas.openxmlformats.org/drawingml/2006/picture">
                       <pic:pic>
                         <pic:nvPicPr>
-                          <pic:cNvPr id="0" name="image8.png"/>
+                          <pic:cNvPr id="0" name="image2.png"/>
                           <pic:cNvPicPr preferRelativeResize="0"/>
                         </pic:nvPicPr>
                         <pic:blipFill>
@@ -7481,6 +7602,7 @@
     </w:tbl>
     <w:p>
       <w:pPr>
+        <w:pageBreakBefore w:val="0"/>
         <w:spacing w:line="240" w:lineRule="auto"/>
         <w:rPr>
           <w:sz w:val="18"/>
@@ -7498,7 +7620,7 @@
     </w:p>
     <w:sectPr>
       <w:headerReference r:id="rId15" w:type="default"/>
-      <w:pgSz w:h="12240" w:w="15840"/>
+      <w:pgSz w:h="12240" w:w="15840" w:orient="landscape"/>
       <w:pgMar w:bottom="720" w:top="720" w:left="720" w:right="720" w:header="0" w:footer="720"/>
       <w:pgNumType w:start="1"/>
     </w:sectPr>
@@ -7510,6 +7632,7 @@
 <w:hdr xmlns:mc="http://schemas.openxmlformats.org/markup-compatibility/2006" xmlns:o="urn:schemas-microsoft-com:office:office" xmlns:r="http://schemas.openxmlformats.org/officeDocument/2006/relationships" xmlns:m="http://schemas.openxmlformats.org/officeDocument/2006/math" xmlns:v="urn:schemas-microsoft-com:vml" xmlns:wp="http://schemas.openxmlformats.org/drawingml/2006/wordprocessingDrawing" xmlns:w10="urn:schemas-microsoft-com:office:word" xmlns:w="http://schemas.openxmlformats.org/wordprocessingml/2006/main" xmlns:wne="http://schemas.microsoft.com/office/word/2006/wordml" xmlns:sl="http://schemas.openxmlformats.org/schemaLibrary/2006/main" xmlns:a="http://schemas.openxmlformats.org/drawingml/2006/main" xmlns:pic="http://schemas.openxmlformats.org/drawingml/2006/picture" xmlns:c="http://schemas.openxmlformats.org/drawingml/2006/chart" xmlns:lc="http://schemas.openxmlformats.org/drawingml/2006/lockedCanvas" xmlns:dgm="http://schemas.openxmlformats.org/drawingml/2006/diagram" xmlns:wps="http://schemas.microsoft.com/office/word/2010/wordprocessingShape" xmlns:wpg="http://schemas.microsoft.com/office/word/2010/wordprocessingGroup" xmlns:w14="http://schemas.microsoft.com/office/word/2010/wordml" xmlns:w15="http://schemas.microsoft.com/office/word/2012/wordml">
   <w:p>
     <w:pPr>
+      <w:pageBreakBefore w:val="0"/>
       <w:rPr/>
     </w:pPr>
     <w:r>
@@ -7555,6 +7678,7 @@
     <w:pPr>
       <w:keepNext w:val="1"/>
       <w:keepLines w:val="1"/>
+      <w:pageBreakBefore w:val="0"/>
       <w:spacing w:after="120" w:before="400" w:lineRule="auto"/>
     </w:pPr>
     <w:rPr>
@@ -7569,6 +7693,7 @@
     <w:pPr>
       <w:keepNext w:val="1"/>
       <w:keepLines w:val="1"/>
+      <w:pageBreakBefore w:val="0"/>
       <w:spacing w:after="120" w:before="360" w:lineRule="auto"/>
     </w:pPr>
     <w:rPr>
@@ -7584,6 +7709,7 @@
     <w:pPr>
       <w:keepNext w:val="1"/>
       <w:keepLines w:val="1"/>
+      <w:pageBreakBefore w:val="0"/>
       <w:spacing w:after="80" w:before="320" w:lineRule="auto"/>
     </w:pPr>
     <w:rPr>
@@ -7600,6 +7726,7 @@
     <w:pPr>
       <w:keepNext w:val="1"/>
       <w:keepLines w:val="1"/>
+      <w:pageBreakBefore w:val="0"/>
       <w:spacing w:after="80" w:before="280" w:lineRule="auto"/>
     </w:pPr>
     <w:rPr>
@@ -7615,6 +7742,7 @@
     <w:pPr>
       <w:keepNext w:val="1"/>
       <w:keepLines w:val="1"/>
+      <w:pageBreakBefore w:val="0"/>
       <w:spacing w:after="80" w:before="240" w:lineRule="auto"/>
     </w:pPr>
     <w:rPr>
@@ -7630,6 +7758,7 @@
     <w:pPr>
       <w:keepNext w:val="1"/>
       <w:keepLines w:val="1"/>
+      <w:pageBreakBefore w:val="0"/>
       <w:spacing w:after="80" w:before="240" w:lineRule="auto"/>
     </w:pPr>
     <w:rPr>
@@ -7646,6 +7775,7 @@
     <w:pPr>
       <w:keepNext w:val="1"/>
       <w:keepLines w:val="1"/>
+      <w:pageBreakBefore w:val="0"/>
       <w:spacing w:after="60" w:before="0" w:lineRule="auto"/>
     </w:pPr>
     <w:rPr>
@@ -7660,6 +7790,7 @@
     <w:pPr>
       <w:keepNext w:val="1"/>
       <w:keepLines w:val="1"/>
+      <w:pageBreakBefore w:val="0"/>
       <w:spacing w:after="320" w:before="0" w:lineRule="auto"/>
     </w:pPr>
     <w:rPr>

</xml_diff>